<commit_message>
Fix mistake in RANDU discussion
</commit_message>
<xml_diff>
--- a/Lab 2/g21_Lab2_Report.docx
+++ b/Lab 2/g21_Lab2_Report.docx
@@ -52,11 +52,19 @@
           <w:szCs w:val="24"/>
         </w:rPr>
       </w:pPr>
-      <w:r>
-        <w:rPr>
-          <w:szCs w:val="24"/>
-        </w:rPr>
-        <w:t>Sorto-Ventura, Kevin-Rafael (260692767)</w:t>
+      <w:proofErr w:type="spellStart"/>
+      <w:r>
+        <w:rPr>
+          <w:szCs w:val="24"/>
+        </w:rPr>
+        <w:t>Sorto</w:t>
+      </w:r>
+      <w:proofErr w:type="spellEnd"/>
+      <w:r>
+        <w:rPr>
+          <w:szCs w:val="24"/>
+        </w:rPr>
+        <w:t>-Ventura, Kevin-Rafael (260692767)</w:t>
       </w:r>
       <w:r>
         <w:rPr>
@@ -130,6 +138,13 @@
     </w:p>
     <w:sdt>
       <w:sdtPr>
+        <w:rPr>
+          <w:rFonts w:ascii="Arial" w:eastAsia="Arial" w:hAnsi="Arial" w:cs="Arial"/>
+          <w:color w:val="000000"/>
+          <w:sz w:val="24"/>
+          <w:szCs w:val="22"/>
+          <w:lang w:val="en" w:eastAsia="en-CA"/>
+        </w:rPr>
         <w:id w:val="1679622446"/>
         <w:docPartObj>
           <w:docPartGallery w:val="Table of Contents"/>
@@ -138,14 +153,9 @@
       </w:sdtPr>
       <w:sdtEndPr>
         <w:rPr>
-          <w:rFonts w:ascii="Arial" w:eastAsia="Arial" w:hAnsi="Arial" w:cs="Arial"/>
           <w:b/>
           <w:bCs/>
           <w:noProof/>
-          <w:color w:val="000000"/>
-          <w:sz w:val="24"/>
-          <w:szCs w:val="22"/>
-          <w:lang w:val="en" w:eastAsia="en-CA"/>
         </w:rPr>
       </w:sdtEndPr>
       <w:sdtContent>
@@ -2172,13 +2182,7 @@
         <w:rPr>
           <w:szCs w:val="24"/>
         </w:rPr>
-        <w:t>The purpose of this lab was to design a random number generator, a ROM based enable signal decoder circuit as well as a 7-bit segment LED decoder circuit using VHDL descriptions. More specifically, we des</w:t>
-      </w:r>
-      <w:r>
-        <w:rPr>
-          <w:szCs w:val="24"/>
-        </w:rPr>
-        <w:t xml:space="preserve">igned a circuit based on the IBM </w:t>
+        <w:t xml:space="preserve">The purpose of this lab was to design a random number generator, a ROM based enable signal decoder circuit as well as a 7-bit segment LED decoder circuit using VHDL descriptions. More specifically, we designed a circuit based on the IBM </w:t>
       </w:r>
       <w:r>
         <w:rPr>
@@ -2191,19 +2195,7 @@
         <w:rPr>
           <w:szCs w:val="24"/>
         </w:rPr>
-        <w:t xml:space="preserve"> random number generator algorithm which was implemented in their computers in the 1960s [1]. The second part was the design of a Pop-Enable circuit which takes a 6-bit input and generates a 52-bit output based on a lo</w:t>
-      </w:r>
-      <w:r>
-        <w:rPr>
-          <w:szCs w:val="24"/>
-        </w:rPr>
-        <w:t>okup table (ROM module). Finally, the hardware description of the 7-bit segment decoder was through the VHDL equivalent of a truth table. Note that all three of these circuits will become important building blocks for the term project which involves playin</w:t>
-      </w:r>
-      <w:r>
-        <w:rPr>
-          <w:szCs w:val="24"/>
-        </w:rPr>
-        <w:t>g a card game.</w:t>
+        <w:t xml:space="preserve"> random number generator algorithm which was implemented in their computers in the 1960s [1]. The second part was the design of a Pop-Enable circuit which takes a 6-bit input and generates a 52-bit output based on a lookup table (ROM module). Finally, the hardware description of the 7-bit segment decoder was through the VHDL equivalent of a truth table. Note that all three of these circuits will become important building blocks for the term project which involves playing a card game.</w:t>
       </w:r>
     </w:p>
     <w:p>
@@ -2331,13 +2323,7 @@
         <w:rPr>
           <w:szCs w:val="24"/>
         </w:rPr>
-        <w:t>The g21_RANDU circuit has</w:t>
-      </w:r>
-      <w:r>
-        <w:rPr>
-          <w:szCs w:val="24"/>
-        </w:rPr>
-        <w:t xml:space="preserve"> 1 input and 1 output.</w:t>
+        <w:t>The g21_RANDU circuit has 1 input and 1 output.</w:t>
       </w:r>
     </w:p>
     <w:p>
@@ -2674,42 +2660,7 @@
               <w:rFonts w:ascii="Cambria Math" w:hAnsi="Cambria Math"/>
               <w:szCs w:val="24"/>
             </w:rPr>
-            <m:t>rand</m:t>
-          </m:r>
-          <m:r>
-            <w:rPr>
-              <w:rFonts w:ascii="Cambria Math" w:hAnsi="Cambria Math"/>
-              <w:szCs w:val="24"/>
-            </w:rPr>
-            <m:t>=</m:t>
-          </m:r>
-          <m:r>
-            <w:rPr>
-              <w:rFonts w:ascii="Cambria Math" w:hAnsi="Cambria Math"/>
-              <w:szCs w:val="24"/>
-            </w:rPr>
-            <m:t>mod</m:t>
-          </m:r>
-          <m:r>
-            <w:rPr>
-              <w:rFonts w:ascii="Cambria Math" w:hAnsi="Cambria Math"/>
-              <w:szCs w:val="24"/>
-            </w:rPr>
-            <m:t>(65539*</m:t>
-          </m:r>
-          <m:r>
-            <w:rPr>
-              <w:rFonts w:ascii="Cambria Math" w:hAnsi="Cambria Math"/>
-              <w:szCs w:val="24"/>
-            </w:rPr>
-            <m:t>seed</m:t>
-          </m:r>
-          <m:r>
-            <w:rPr>
-              <w:rFonts w:ascii="Cambria Math" w:hAnsi="Cambria Math"/>
-              <w:szCs w:val="24"/>
-            </w:rPr>
-            <m:t xml:space="preserve">, </m:t>
+            <m:t xml:space="preserve">rand=mod(65539*seed, </m:t>
           </m:r>
           <m:sSup>
             <m:sSupPr>
@@ -2797,14 +2748,7 @@
             <w:rFonts w:ascii="Cambria Math" w:hAnsi="Cambria Math"/>
             <w:szCs w:val="24"/>
           </w:rPr>
-          <m:t>65539*</m:t>
-        </m:r>
-        <m:r>
-          <w:rPr>
-            <w:rFonts w:ascii="Cambria Math" w:hAnsi="Cambria Math"/>
-            <w:szCs w:val="24"/>
-          </w:rPr>
-          <m:t>seed</m:t>
+          <m:t>65539*seed</m:t>
         </m:r>
       </m:oMath>
       <w:r>
@@ -2902,7 +2846,21 @@
         <w:rPr>
           <w:szCs w:val="24"/>
         </w:rPr>
-        <w:t>. The design was implemented with two 32-bit adders from the lpm library. See</w:t>
+        <w:t xml:space="preserve">. The design was implemented with two 32-bit adders from the </w:t>
+      </w:r>
+      <w:proofErr w:type="spellStart"/>
+      <w:r>
+        <w:rPr>
+          <w:szCs w:val="24"/>
+        </w:rPr>
+        <w:t>lpm</w:t>
+      </w:r>
+      <w:proofErr w:type="spellEnd"/>
+      <w:r>
+        <w:rPr>
+          <w:szCs w:val="24"/>
+        </w:rPr>
+        <w:t xml:space="preserve"> library. See</w:t>
       </w:r>
       <w:r>
         <w:rPr>
@@ -2961,13 +2919,7 @@
         <w:rPr>
           <w:szCs w:val="24"/>
         </w:rPr>
-        <w:t>Accordi</w:t>
-      </w:r>
-      <w:r>
-        <w:rPr>
-          <w:szCs w:val="24"/>
-        </w:rPr>
-        <w:t xml:space="preserve">ng to the function described above, the seed should first be multiplied by 65539 and then find the modulo by </w:t>
+        <w:t xml:space="preserve">According to the function described above, the seed should first be multiplied by 65539 and then find the modulo by </w:t>
       </w:r>
       <m:oMath>
         <m:sSup>
@@ -3113,7 +3065,21 @@
         <w:rPr>
           <w:szCs w:val="24"/>
         </w:rPr>
-        <w:t xml:space="preserve">, the operation is instead simplified by  left-shifting the seed by 16,1, and 0 and summing them. </w:t>
+        <w:t xml:space="preserve">, the operation is instead simplified </w:t>
+      </w:r>
+      <w:proofErr w:type="gramStart"/>
+      <w:r>
+        <w:rPr>
+          <w:szCs w:val="24"/>
+        </w:rPr>
+        <w:t>by  left</w:t>
+      </w:r>
+      <w:proofErr w:type="gramEnd"/>
+      <w:r>
+        <w:rPr>
+          <w:szCs w:val="24"/>
+        </w:rPr>
+        <w:t xml:space="preserve">-shifting the seed by 16,1, and 0 and summing them. </w:t>
       </w:r>
     </w:p>
     <w:p>
@@ -3210,21 +3176,7 @@
             <w:rFonts w:ascii="Cambria Math" w:hAnsi="Cambria Math"/>
             <w:szCs w:val="24"/>
           </w:rPr>
-          <m:t>n</m:t>
-        </m:r>
-        <m:r>
-          <w:rPr>
-            <w:rFonts w:ascii="Cambria Math" w:hAnsi="Cambria Math"/>
-            <w:szCs w:val="24"/>
-          </w:rPr>
-          <m:t>-</m:t>
-        </m:r>
-        <m:r>
-          <w:rPr>
-            <w:rFonts w:ascii="Cambria Math" w:hAnsi="Cambria Math"/>
-            <w:szCs w:val="24"/>
-          </w:rPr>
-          <m:t>1</m:t>
+          <m:t>n-1</m:t>
         </m:r>
       </m:oMath>
       <w:r>
@@ -3280,25 +3232,38 @@
         <w:pStyle w:val="Caption"/>
         <w:jc w:val="center"/>
       </w:pPr>
-      <w:bookmarkStart w:id="8" w:name="_Ref496472248"/>
-      <w:bookmarkStart w:id="9" w:name="_Ref496473511"/>
+      <w:bookmarkStart w:id="8" w:name="_Ref496473511"/>
+      <w:bookmarkStart w:id="9" w:name="_Ref496472248"/>
       <w:bookmarkStart w:id="10" w:name="_Toc496473902"/>
       <w:r>
         <w:t xml:space="preserve">Figure </w:t>
       </w:r>
-      <w:fldSimple w:instr=" SEQ Figure \* ARABIC ">
-        <w:r>
-          <w:rPr>
-            <w:noProof/>
-          </w:rPr>
-          <w:t>1</w:t>
-        </w:r>
-      </w:fldSimple>
+      <w:r>
+        <w:fldChar w:fldCharType="begin"/>
+      </w:r>
+      <w:r>
+        <w:instrText xml:space="preserve"> SEQ Figure \* ARABIC </w:instrText>
+      </w:r>
+      <w:r>
+        <w:fldChar w:fldCharType="separate"/>
+      </w:r>
+      <w:r>
+        <w:rPr>
+          <w:noProof/>
+        </w:rPr>
+        <w:t>1</w:t>
+      </w:r>
+      <w:r>
+        <w:rPr>
+          <w:noProof/>
+        </w:rPr>
+        <w:fldChar w:fldCharType="end"/>
+      </w:r>
+      <w:bookmarkEnd w:id="8"/>
+      <w:r>
+        <w:t xml:space="preserve"> g21_RANDU Block Diagram</w:t>
+      </w:r>
       <w:bookmarkEnd w:id="9"/>
-      <w:r>
-        <w:t xml:space="preserve"> g21_RANDU Block Diagram</w:t>
-      </w:r>
-      <w:bookmarkEnd w:id="8"/>
       <w:bookmarkEnd w:id="10"/>
     </w:p>
     <w:p>
@@ -3392,14 +3357,27 @@
       <w:r>
         <w:t xml:space="preserve">Figure </w:t>
       </w:r>
-      <w:fldSimple w:instr=" SEQ Figure \* ARABIC ">
-        <w:r>
-          <w:rPr>
-            <w:noProof/>
-          </w:rPr>
-          <w:t>2</w:t>
-        </w:r>
-      </w:fldSimple>
+      <w:r>
+        <w:fldChar w:fldCharType="begin"/>
+      </w:r>
+      <w:r>
+        <w:instrText xml:space="preserve"> SEQ Figure \* ARABIC </w:instrText>
+      </w:r>
+      <w:r>
+        <w:fldChar w:fldCharType="separate"/>
+      </w:r>
+      <w:r>
+        <w:rPr>
+          <w:noProof/>
+        </w:rPr>
+        <w:t>2</w:t>
+      </w:r>
+      <w:r>
+        <w:rPr>
+          <w:noProof/>
+        </w:rPr>
+        <w:fldChar w:fldCharType="end"/>
+      </w:r>
       <w:r>
         <w:t xml:space="preserve"> g21_RANDU schematic generated from VHDL file</w:t>
       </w:r>
@@ -3491,13 +3469,7 @@
         <w:rPr>
           <w:szCs w:val="24"/>
         </w:rPr>
-        <w:t>. All 2^31 possible inputs were simulated. These results were further veri</w:t>
-      </w:r>
-      <w:r>
-        <w:rPr>
-          <w:szCs w:val="24"/>
-        </w:rPr>
-        <w:t xml:space="preserve">fied using a known </w:t>
+        <w:t xml:space="preserve">. All 2^31 possible inputs were simulated. These results were further verified using a known </w:t>
       </w:r>
       <w:r>
         <w:rPr>
@@ -3645,8 +3617,37 @@
                   <w:rFonts w:ascii="Cambria Math" w:hAnsi="Cambria Math"/>
                   <w:szCs w:val="24"/>
                 </w:rPr>
-                <m:t>*9</m:t>
+                <m:t>*9,</m:t>
               </m:r>
+              <m:sSup>
+                <m:sSupPr>
+                  <m:ctrlPr>
+                    <w:rPr>
+                      <w:rFonts w:ascii="Cambria Math" w:hAnsi="Cambria Math"/>
+                      <w:i/>
+                      <w:szCs w:val="24"/>
+                    </w:rPr>
+                  </m:ctrlPr>
+                </m:sSupPr>
+                <m:e>
+                  <m:r>
+                    <w:rPr>
+                      <w:rFonts w:ascii="Cambria Math" w:hAnsi="Cambria Math"/>
+                      <w:szCs w:val="24"/>
+                    </w:rPr>
+                    <m:t xml:space="preserve"> 2</m:t>
+                  </m:r>
+                </m:e>
+                <m:sup>
+                  <m:r>
+                    <w:rPr>
+                      <w:rFonts w:ascii="Cambria Math" w:hAnsi="Cambria Math"/>
+                      <w:szCs w:val="24"/>
+                    </w:rPr>
+                    <m:t>31</m:t>
+                  </m:r>
+                </m:sup>
+              </m:sSup>
             </m:e>
           </m:d>
           <m:r>
@@ -3665,6 +3666,8 @@
           <w:szCs w:val="24"/>
         </w:rPr>
       </w:pPr>
+      <w:bookmarkStart w:id="16" w:name="_GoBack"/>
+      <w:bookmarkEnd w:id="16"/>
     </w:p>
     <w:p>
       <w:pPr>
@@ -3723,19 +3726,32 @@
         <w:pStyle w:val="Caption"/>
         <w:jc w:val="center"/>
       </w:pPr>
-      <w:bookmarkStart w:id="16" w:name="_Ref496472516"/>
-      <w:bookmarkStart w:id="17" w:name="_Toc496473904"/>
+      <w:bookmarkStart w:id="17" w:name="_Ref496472516"/>
+      <w:bookmarkStart w:id="18" w:name="_Toc496473904"/>
       <w:r>
         <w:t xml:space="preserve">Figure </w:t>
       </w:r>
-      <w:fldSimple w:instr=" SEQ Figure \* ARABIC ">
-        <w:r>
-          <w:rPr>
-            <w:noProof/>
-          </w:rPr>
-          <w:t>3</w:t>
-        </w:r>
-      </w:fldSimple>
+      <w:r>
+        <w:fldChar w:fldCharType="begin"/>
+      </w:r>
+      <w:r>
+        <w:instrText xml:space="preserve"> SEQ Figure \* ARABIC </w:instrText>
+      </w:r>
+      <w:r>
+        <w:fldChar w:fldCharType="separate"/>
+      </w:r>
+      <w:r>
+        <w:rPr>
+          <w:noProof/>
+        </w:rPr>
+        <w:t>3</w:t>
+      </w:r>
+      <w:r>
+        <w:rPr>
+          <w:noProof/>
+        </w:rPr>
+        <w:fldChar w:fldCharType="end"/>
+      </w:r>
       <w:r>
         <w:t xml:space="preserve"> g21_RANDU function</w:t>
       </w:r>
@@ -3745,8 +3761,8 @@
       <w:r>
         <w:t xml:space="preserve"> simulation results</w:t>
       </w:r>
-      <w:bookmarkEnd w:id="16"/>
       <w:bookmarkEnd w:id="17"/>
+      <w:bookmarkEnd w:id="18"/>
     </w:p>
     <w:p>
       <w:pPr>
@@ -3755,8 +3771,8 @@
           <w:szCs w:val="32"/>
         </w:rPr>
       </w:pPr>
-      <w:bookmarkStart w:id="18" w:name="_5qlhybz6rn9k" w:colFirst="0" w:colLast="0"/>
-      <w:bookmarkEnd w:id="18"/>
+      <w:bookmarkStart w:id="19" w:name="_5qlhybz6rn9k" w:colFirst="0" w:colLast="0"/>
+      <w:bookmarkEnd w:id="19"/>
       <w:r>
         <w:rPr>
           <w:sz w:val="32"/>
@@ -3773,7 +3789,7 @@
           <w:szCs w:val="32"/>
         </w:rPr>
       </w:pPr>
-      <w:bookmarkStart w:id="19" w:name="_Toc496473759"/>
+      <w:bookmarkStart w:id="20" w:name="_Toc496473759"/>
       <w:r>
         <w:rPr>
           <w:sz w:val="32"/>
@@ -3782,7 +3798,7 @@
         <w:lastRenderedPageBreak/>
         <w:t>g21_pop_enable</w:t>
       </w:r>
-      <w:bookmarkEnd w:id="19"/>
+      <w:bookmarkEnd w:id="20"/>
     </w:p>
     <w:p>
       <w:pPr>
@@ -3793,9 +3809,9 @@
           <w:szCs w:val="24"/>
         </w:rPr>
       </w:pPr>
-      <w:bookmarkStart w:id="20" w:name="_2pagjvpbvvk2" w:colFirst="0" w:colLast="0"/>
-      <w:bookmarkStart w:id="21" w:name="_Toc496473760"/>
-      <w:bookmarkEnd w:id="20"/>
+      <w:bookmarkStart w:id="21" w:name="_2pagjvpbvvk2" w:colFirst="0" w:colLast="0"/>
+      <w:bookmarkStart w:id="22" w:name="_Toc496473760"/>
+      <w:bookmarkEnd w:id="21"/>
       <w:r>
         <w:rPr>
           <w:b/>
@@ -3804,7 +3820,7 @@
         </w:rPr>
         <w:t>Circuit Function</w:t>
       </w:r>
-      <w:bookmarkEnd w:id="21"/>
+      <w:bookmarkEnd w:id="22"/>
       <w:r>
         <w:rPr>
           <w:b/>
@@ -4082,12 +4098,14 @@
                 <w:szCs w:val="24"/>
               </w:rPr>
             </w:pPr>
+            <w:proofErr w:type="spellStart"/>
             <w:r>
               <w:rPr>
                 <w:szCs w:val="24"/>
               </w:rPr>
               <w:t>clk</w:t>
             </w:r>
+            <w:proofErr w:type="spellEnd"/>
           </w:p>
         </w:tc>
         <w:tc>
@@ -4237,21 +4255,7 @@
             <w:rFonts w:ascii="Cambria Math" w:hAnsi="Cambria Math"/>
             <w:szCs w:val="24"/>
           </w:rPr>
-          <m:t>N</m:t>
-        </m:r>
-        <m:r>
-          <w:rPr>
-            <w:rFonts w:ascii="Cambria Math" w:hAnsi="Cambria Math"/>
-            <w:szCs w:val="24"/>
-          </w:rPr>
-          <m:t>-</m:t>
-        </m:r>
-        <m:r>
-          <w:rPr>
-            <w:rFonts w:ascii="Cambria Math" w:hAnsi="Cambria Math"/>
-            <w:szCs w:val="24"/>
-          </w:rPr>
-          <m:t>1</m:t>
+          <m:t>N-1</m:t>
         </m:r>
       </m:oMath>
       <w:r>
@@ -4277,9 +4281,9 @@
           <w:szCs w:val="24"/>
         </w:rPr>
       </w:pPr>
-      <w:bookmarkStart w:id="22" w:name="_ezd5rri03t3q" w:colFirst="0" w:colLast="0"/>
-      <w:bookmarkStart w:id="23" w:name="_Toc496473761"/>
-      <w:bookmarkEnd w:id="22"/>
+      <w:bookmarkStart w:id="23" w:name="_ezd5rri03t3q" w:colFirst="0" w:colLast="0"/>
+      <w:bookmarkStart w:id="24" w:name="_Toc496473761"/>
+      <w:bookmarkEnd w:id="23"/>
       <w:r>
         <w:rPr>
           <w:b/>
@@ -4288,7 +4292,7 @@
         </w:rPr>
         <w:t>Circuit Design</w:t>
       </w:r>
-      <w:bookmarkEnd w:id="23"/>
+      <w:bookmarkEnd w:id="24"/>
     </w:p>
     <w:p>
       <w:pPr>
@@ -4313,13 +4317,21 @@
         <w:rPr>
           <w:szCs w:val="24"/>
         </w:rPr>
-        <w:t xml:space="preserve">. </w:t>
-      </w:r>
-      <w:r>
-        <w:rPr>
-          <w:szCs w:val="24"/>
-        </w:rPr>
-        <w:t xml:space="preserve">The design was implemented with a ROM look-up table (LUT) from the lpm library. The look-up table was chosen as opposed to a select statement as it is less hardware intensive when there are numerous statements. See </w:t>
+        <w:t xml:space="preserve">. The design was implemented with a ROM look-up table (LUT) from the </w:t>
+      </w:r>
+      <w:proofErr w:type="spellStart"/>
+      <w:r>
+        <w:rPr>
+          <w:szCs w:val="24"/>
+        </w:rPr>
+        <w:t>lpm</w:t>
+      </w:r>
+      <w:proofErr w:type="spellEnd"/>
+      <w:r>
+        <w:rPr>
+          <w:szCs w:val="24"/>
+        </w:rPr>
+        <w:t xml:space="preserve"> library. The look-up table was chosen as opposed to a select statement as it is less hardware intensive when there are numerous statements. See </w:t>
       </w:r>
       <w:r>
         <w:rPr>
@@ -4385,9 +4397,9 @@
           <w:szCs w:val="24"/>
         </w:rPr>
       </w:pPr>
-      <w:bookmarkStart w:id="24" w:name="_hvktqo7pcq88" w:colFirst="0" w:colLast="0"/>
-      <w:bookmarkStart w:id="25" w:name="_Toc496473762"/>
-      <w:bookmarkEnd w:id="24"/>
+      <w:bookmarkStart w:id="25" w:name="_hvktqo7pcq88" w:colFirst="0" w:colLast="0"/>
+      <w:bookmarkStart w:id="26" w:name="_Toc496473762"/>
+      <w:bookmarkEnd w:id="25"/>
       <w:r>
         <w:rPr>
           <w:b/>
@@ -4396,7 +4408,7 @@
         </w:rPr>
         <w:t>Schematic</w:t>
       </w:r>
-      <w:bookmarkEnd w:id="25"/>
+      <w:bookmarkEnd w:id="26"/>
     </w:p>
     <w:p>
       <w:pPr>
@@ -4454,24 +4466,37 @@
           <w:szCs w:val="24"/>
         </w:rPr>
       </w:pPr>
-      <w:bookmarkStart w:id="26" w:name="_Ref496473095"/>
-      <w:bookmarkStart w:id="27" w:name="_Toc496473905"/>
+      <w:bookmarkStart w:id="27" w:name="_Ref496473095"/>
+      <w:bookmarkStart w:id="28" w:name="_Toc496473905"/>
       <w:r>
         <w:t xml:space="preserve">Figure </w:t>
       </w:r>
-      <w:fldSimple w:instr=" SEQ Figure \* ARABIC ">
-        <w:r>
-          <w:rPr>
-            <w:noProof/>
-          </w:rPr>
-          <w:t>4</w:t>
-        </w:r>
-      </w:fldSimple>
+      <w:r>
+        <w:fldChar w:fldCharType="begin"/>
+      </w:r>
+      <w:r>
+        <w:instrText xml:space="preserve"> SEQ Figure \* ARABIC </w:instrText>
+      </w:r>
+      <w:r>
+        <w:fldChar w:fldCharType="separate"/>
+      </w:r>
+      <w:r>
+        <w:rPr>
+          <w:noProof/>
+        </w:rPr>
+        <w:t>4</w:t>
+      </w:r>
+      <w:r>
+        <w:rPr>
+          <w:noProof/>
+        </w:rPr>
+        <w:fldChar w:fldCharType="end"/>
+      </w:r>
       <w:r>
         <w:t xml:space="preserve"> g21_pop_enable schematic generated from VHDL file</w:t>
       </w:r>
-      <w:bookmarkEnd w:id="26"/>
       <w:bookmarkEnd w:id="27"/>
+      <w:bookmarkEnd w:id="28"/>
     </w:p>
     <w:p>
       <w:pPr>
@@ -4482,9 +4507,9 @@
           <w:szCs w:val="24"/>
         </w:rPr>
       </w:pPr>
-      <w:bookmarkStart w:id="28" w:name="_aikr1lq25i2v" w:colFirst="0" w:colLast="0"/>
-      <w:bookmarkStart w:id="29" w:name="_Toc496473763"/>
-      <w:bookmarkEnd w:id="28"/>
+      <w:bookmarkStart w:id="29" w:name="_aikr1lq25i2v" w:colFirst="0" w:colLast="0"/>
+      <w:bookmarkStart w:id="30" w:name="_Toc496473763"/>
+      <w:bookmarkEnd w:id="29"/>
       <w:r>
         <w:rPr>
           <w:b/>
@@ -4493,7 +4518,7 @@
         </w:rPr>
         <w:t>Simulation and Discussion</w:t>
       </w:r>
-      <w:bookmarkEnd w:id="29"/>
+      <w:bookmarkEnd w:id="30"/>
     </w:p>
     <w:p>
       <w:r>
@@ -4528,10 +4553,7 @@
         </m:sSup>
       </m:oMath>
       <w:r>
-        <w:t>possible addresses were simulated. The clock signal was simulated using high frequency waveform. It should be noted that a significant delay i</w:t>
-      </w:r>
-      <w:r>
-        <w:t xml:space="preserve">n response was found the longer the clock signal was. In this simulation, the clock signal is set to 10 ns and a slight delay </w:t>
+        <w:t xml:space="preserve">possible addresses were simulated. The clock signal was simulated using high frequency waveform. It should be noted that a significant delay in response was found the longer the clock signal was. In this simulation, the clock signal is set to 10 ns and a slight delay </w:t>
       </w:r>
       <w:r>
         <w:lastRenderedPageBreak/>
@@ -4594,22 +4616,35 @@
         <w:pStyle w:val="Caption"/>
         <w:jc w:val="center"/>
       </w:pPr>
-      <w:bookmarkStart w:id="30" w:name="_Toc496473906"/>
+      <w:bookmarkStart w:id="31" w:name="_Toc496473906"/>
       <w:r>
         <w:t xml:space="preserve">Figure </w:t>
       </w:r>
-      <w:fldSimple w:instr=" SEQ Figure \* ARABIC ">
-        <w:r>
-          <w:rPr>
-            <w:noProof/>
-          </w:rPr>
-          <w:t>5</w:t>
-        </w:r>
-      </w:fldSimple>
+      <w:r>
+        <w:fldChar w:fldCharType="begin"/>
+      </w:r>
+      <w:r>
+        <w:instrText xml:space="preserve"> SEQ Figure \* ARABIC </w:instrText>
+      </w:r>
+      <w:r>
+        <w:fldChar w:fldCharType="separate"/>
+      </w:r>
+      <w:r>
+        <w:rPr>
+          <w:noProof/>
+        </w:rPr>
+        <w:t>5</w:t>
+      </w:r>
+      <w:r>
+        <w:rPr>
+          <w:noProof/>
+        </w:rPr>
+        <w:fldChar w:fldCharType="end"/>
+      </w:r>
       <w:r>
         <w:t xml:space="preserve"> g21_pop_enable functional simulation results</w:t>
       </w:r>
-      <w:bookmarkEnd w:id="30"/>
+      <w:bookmarkEnd w:id="31"/>
     </w:p>
     <w:p>
       <w:pPr>
@@ -4618,8 +4653,8 @@
           <w:szCs w:val="32"/>
         </w:rPr>
       </w:pPr>
-      <w:bookmarkStart w:id="31" w:name="_fua1rv8rwwt6" w:colFirst="0" w:colLast="0"/>
-      <w:bookmarkEnd w:id="31"/>
+      <w:bookmarkStart w:id="32" w:name="_fua1rv8rwwt6" w:colFirst="0" w:colLast="0"/>
+      <w:bookmarkEnd w:id="32"/>
       <w:r>
         <w:rPr>
           <w:sz w:val="32"/>
@@ -4632,7 +4667,7 @@
       <w:pPr>
         <w:pStyle w:val="Heading1"/>
       </w:pPr>
-      <w:bookmarkStart w:id="32" w:name="_Toc496473764"/>
+      <w:bookmarkStart w:id="33" w:name="_Toc496473764"/>
       <w:r>
         <w:rPr>
           <w:sz w:val="32"/>
@@ -4641,7 +4676,7 @@
         <w:lastRenderedPageBreak/>
         <w:t>g21_7_segment_decoder</w:t>
       </w:r>
-      <w:bookmarkEnd w:id="32"/>
+      <w:bookmarkEnd w:id="33"/>
     </w:p>
     <w:p>
       <w:pPr>
@@ -4652,9 +4687,9 @@
           <w:szCs w:val="24"/>
         </w:rPr>
       </w:pPr>
-      <w:bookmarkStart w:id="33" w:name="_nk40tb1sn4ox" w:colFirst="0" w:colLast="0"/>
-      <w:bookmarkStart w:id="34" w:name="_Toc496473765"/>
-      <w:bookmarkEnd w:id="33"/>
+      <w:bookmarkStart w:id="34" w:name="_nk40tb1sn4ox" w:colFirst="0" w:colLast="0"/>
+      <w:bookmarkStart w:id="35" w:name="_Toc496473765"/>
+      <w:bookmarkEnd w:id="34"/>
       <w:r>
         <w:rPr>
           <w:b/>
@@ -4663,7 +4698,7 @@
         </w:rPr>
         <w:t>Circuit Function</w:t>
       </w:r>
-      <w:bookmarkEnd w:id="34"/>
+      <w:bookmarkEnd w:id="35"/>
     </w:p>
     <w:p>
       <w:pPr>
@@ -5031,12 +5066,14 @@
                 <w:szCs w:val="24"/>
               </w:rPr>
             </w:pPr>
+            <w:proofErr w:type="spellStart"/>
             <w:r>
               <w:rPr>
                 <w:szCs w:val="24"/>
               </w:rPr>
               <w:t>segments_out</w:t>
             </w:r>
+            <w:proofErr w:type="spellEnd"/>
           </w:p>
         </w:tc>
         <w:tc>
@@ -5203,20 +5240,33 @@
           <w:szCs w:val="24"/>
         </w:rPr>
       </w:pPr>
-      <w:bookmarkStart w:id="35" w:name="_Ref496473458"/>
       <w:bookmarkStart w:id="36" w:name="_Ref496473515"/>
-      <w:bookmarkStart w:id="37" w:name="_Toc496473907"/>
+      <w:bookmarkStart w:id="37" w:name="_Ref496473458"/>
+      <w:bookmarkStart w:id="38" w:name="_Toc496473907"/>
       <w:r>
         <w:t xml:space="preserve">Figure </w:t>
       </w:r>
-      <w:fldSimple w:instr=" SEQ Figure \* ARABIC ">
-        <w:r>
-          <w:rPr>
-            <w:noProof/>
-          </w:rPr>
-          <w:t>6</w:t>
-        </w:r>
-      </w:fldSimple>
+      <w:r>
+        <w:fldChar w:fldCharType="begin"/>
+      </w:r>
+      <w:r>
+        <w:instrText xml:space="preserve"> SEQ Figure \* ARABIC </w:instrText>
+      </w:r>
+      <w:r>
+        <w:fldChar w:fldCharType="separate"/>
+      </w:r>
+      <w:r>
+        <w:rPr>
+          <w:noProof/>
+        </w:rPr>
+        <w:t>6</w:t>
+      </w:r>
+      <w:r>
+        <w:rPr>
+          <w:noProof/>
+        </w:rPr>
+        <w:fldChar w:fldCharType="end"/>
+      </w:r>
       <w:bookmarkEnd w:id="36"/>
       <w:r>
         <w:t xml:space="preserve"> Seven</w:t>
@@ -5224,8 +5274,8 @@
       <w:r>
         <w:t xml:space="preserve"> segment LED output based on code and mode inputs</w:t>
       </w:r>
-      <w:bookmarkEnd w:id="35"/>
       <w:bookmarkEnd w:id="37"/>
+      <w:bookmarkEnd w:id="38"/>
     </w:p>
     <w:p>
       <w:pPr>
@@ -5291,25 +5341,38 @@
           <w:szCs w:val="24"/>
         </w:rPr>
       </w:pPr>
-      <w:bookmarkStart w:id="38" w:name="_Toc496473908"/>
+      <w:bookmarkStart w:id="39" w:name="_Toc496473908"/>
       <w:r>
         <w:t xml:space="preserve">Figure </w:t>
       </w:r>
-      <w:fldSimple w:instr=" SEQ Figure \* ARABIC ">
-        <w:r>
-          <w:rPr>
-            <w:noProof/>
-          </w:rPr>
-          <w:t>7</w:t>
-        </w:r>
-      </w:fldSimple>
+      <w:r>
+        <w:fldChar w:fldCharType="begin"/>
+      </w:r>
+      <w:r>
+        <w:instrText xml:space="preserve"> SEQ Figure \* ARABIC </w:instrText>
+      </w:r>
+      <w:r>
+        <w:fldChar w:fldCharType="separate"/>
+      </w:r>
+      <w:r>
+        <w:rPr>
+          <w:noProof/>
+        </w:rPr>
+        <w:t>7</w:t>
+      </w:r>
+      <w:r>
+        <w:rPr>
+          <w:noProof/>
+        </w:rPr>
+        <w:fldChar w:fldCharType="end"/>
+      </w:r>
       <w:r>
         <w:t xml:space="preserve"> </w:t>
       </w:r>
       <w:r>
         <w:t>Mapping of the 7 segment LED output</w:t>
       </w:r>
-      <w:bookmarkEnd w:id="38"/>
+      <w:bookmarkEnd w:id="39"/>
     </w:p>
     <w:p>
       <w:pPr>
@@ -5328,9 +5391,9 @@
           <w:szCs w:val="24"/>
         </w:rPr>
       </w:pPr>
-      <w:bookmarkStart w:id="39" w:name="_w0639w39t2nc" w:colFirst="0" w:colLast="0"/>
-      <w:bookmarkStart w:id="40" w:name="_Toc496473766"/>
-      <w:bookmarkEnd w:id="39"/>
+      <w:bookmarkStart w:id="40" w:name="_w0639w39t2nc" w:colFirst="0" w:colLast="0"/>
+      <w:bookmarkStart w:id="41" w:name="_Toc496473766"/>
+      <w:bookmarkEnd w:id="40"/>
       <w:r>
         <w:rPr>
           <w:b/>
@@ -5339,7 +5402,7 @@
         </w:rPr>
         <w:t>Circuit Design</w:t>
       </w:r>
-      <w:bookmarkEnd w:id="40"/>
+      <w:bookmarkEnd w:id="41"/>
     </w:p>
     <w:p>
       <w:pPr>
@@ -5377,7 +5440,21 @@
         <w:rPr>
           <w:szCs w:val="24"/>
         </w:rPr>
-        <w:t xml:space="preserve">statement was used in vhdl to assign proper outputs to inputs. This component </w:t>
+        <w:t xml:space="preserve">statement was used in </w:t>
+      </w:r>
+      <w:proofErr w:type="spellStart"/>
+      <w:r>
+        <w:rPr>
+          <w:szCs w:val="24"/>
+        </w:rPr>
+        <w:t>vhdl</w:t>
+      </w:r>
+      <w:proofErr w:type="spellEnd"/>
+      <w:r>
+        <w:rPr>
+          <w:szCs w:val="24"/>
+        </w:rPr>
+        <w:t xml:space="preserve"> to assign proper outputs to inputs. This component </w:t>
       </w:r>
       <w:r>
         <w:rPr>
@@ -5396,9 +5473,9 @@
           <w:szCs w:val="24"/>
         </w:rPr>
       </w:pPr>
-      <w:bookmarkStart w:id="41" w:name="_2fd6761bvigv" w:colFirst="0" w:colLast="0"/>
-      <w:bookmarkStart w:id="42" w:name="_Toc496473767"/>
-      <w:bookmarkEnd w:id="41"/>
+      <w:bookmarkStart w:id="42" w:name="_2fd6761bvigv" w:colFirst="0" w:colLast="0"/>
+      <w:bookmarkStart w:id="43" w:name="_Toc496473767"/>
+      <w:bookmarkEnd w:id="42"/>
       <w:r>
         <w:rPr>
           <w:b/>
@@ -5407,7 +5484,7 @@
         </w:rPr>
         <w:t>Schematic</w:t>
       </w:r>
-      <w:bookmarkEnd w:id="42"/>
+      <w:bookmarkEnd w:id="43"/>
     </w:p>
     <w:p/>
     <w:p>
@@ -5420,13 +5497,7 @@
         <w:rPr>
           <w:szCs w:val="24"/>
         </w:rPr>
-        <w:t>Below is the block diagram</w:t>
-      </w:r>
-      <w:r>
-        <w:rPr>
-          <w:szCs w:val="24"/>
-        </w:rPr>
-        <w:t xml:space="preserve"> generated by the Altera Quartus software from the VHDL file. It is composed of 7 multiplexors: which is a logical solution as the output has 7 bits.</w:t>
+        <w:t>Below is the block diagram generated by the Altera Quartus software from the VHDL file. It is composed of 7 multiplexors: which is a logical solution as the output has 7 bits.</w:t>
       </w:r>
     </w:p>
     <w:p>
@@ -5492,22 +5563,35 @@
           <w:szCs w:val="24"/>
         </w:rPr>
       </w:pPr>
-      <w:bookmarkStart w:id="43" w:name="_Toc496473909"/>
+      <w:bookmarkStart w:id="44" w:name="_Toc496473909"/>
       <w:r>
         <w:t xml:space="preserve">Figure </w:t>
       </w:r>
-      <w:fldSimple w:instr=" SEQ Figure \* ARABIC ">
-        <w:r>
-          <w:rPr>
-            <w:noProof/>
-          </w:rPr>
-          <w:t>8</w:t>
-        </w:r>
-      </w:fldSimple>
+      <w:r>
+        <w:fldChar w:fldCharType="begin"/>
+      </w:r>
+      <w:r>
+        <w:instrText xml:space="preserve"> SEQ Figure \* ARABIC </w:instrText>
+      </w:r>
+      <w:r>
+        <w:fldChar w:fldCharType="separate"/>
+      </w:r>
+      <w:r>
+        <w:rPr>
+          <w:noProof/>
+        </w:rPr>
+        <w:t>8</w:t>
+      </w:r>
+      <w:r>
+        <w:rPr>
+          <w:noProof/>
+        </w:rPr>
+        <w:fldChar w:fldCharType="end"/>
+      </w:r>
       <w:r>
         <w:t xml:space="preserve"> g21_7_segment_decoder schematic generated from VHDL file</w:t>
       </w:r>
-      <w:bookmarkEnd w:id="43"/>
+      <w:bookmarkEnd w:id="44"/>
     </w:p>
     <w:p>
       <w:pPr>
@@ -5525,9 +5609,9 @@
           <w:szCs w:val="24"/>
         </w:rPr>
       </w:pPr>
-      <w:bookmarkStart w:id="44" w:name="_byedzqixjqqg" w:colFirst="0" w:colLast="0"/>
-      <w:bookmarkStart w:id="45" w:name="_Toc496473768"/>
-      <w:bookmarkEnd w:id="44"/>
+      <w:bookmarkStart w:id="45" w:name="_byedzqixjqqg" w:colFirst="0" w:colLast="0"/>
+      <w:bookmarkStart w:id="46" w:name="_Toc496473768"/>
+      <w:bookmarkEnd w:id="45"/>
       <w:r>
         <w:rPr>
           <w:b/>
@@ -5536,25 +5620,19 @@
         </w:rPr>
         <w:t>Simulation and Discussion</w:t>
       </w:r>
-      <w:bookmarkEnd w:id="45"/>
-    </w:p>
-    <w:p>
-      <w:pPr>
-        <w:rPr>
-          <w:szCs w:val="24"/>
-        </w:rPr>
-      </w:pPr>
-      <w:r>
-        <w:rPr>
-          <w:szCs w:val="24"/>
-        </w:rPr>
-        <w:t xml:space="preserve">After creating a </w:t>
-      </w:r>
-      <w:r>
-        <w:rPr>
-          <w:szCs w:val="24"/>
-        </w:rPr>
-        <w:t xml:space="preserve">symbol from the VHDL description, the circuit was simulated with a vector waveform file. The results obtained are illustrated below. As expected, the 7-bit </w:t>
+      <w:bookmarkEnd w:id="46"/>
+    </w:p>
+    <w:p>
+      <w:pPr>
+        <w:rPr>
+          <w:szCs w:val="24"/>
+        </w:rPr>
+      </w:pPr>
+      <w:r>
+        <w:rPr>
+          <w:szCs w:val="24"/>
+        </w:rPr>
+        <w:t xml:space="preserve">After creating a symbol from the VHDL description, the circuit was simulated with a vector waveform file. The results obtained are illustrated below. As expected, the 7-bit </w:t>
       </w:r>
       <w:r>
         <w:rPr>
@@ -5574,13 +5652,7 @@
         <w:rPr>
           <w:szCs w:val="24"/>
         </w:rPr>
-        <w:t>design file. Note that the circuit</w:t>
-      </w:r>
-      <w:r>
-        <w:rPr>
-          <w:szCs w:val="24"/>
-        </w:rPr>
-        <w:t xml:space="preserve"> diagram in the previous section is already rather large but it still works well in this case due to the relatively few inputs and small output size in terms of bits. The efficiency of this method would naturally decrease with larger datasets.</w:t>
+        <w:t>design file. Note that the circuit diagram in the previous section is already rather large but it still works well in this case due to the relatively few inputs and small output size in terms of bits. The efficiency of this method would naturally decrease with larger datasets.</w:t>
       </w:r>
     </w:p>
     <w:p>
@@ -5645,22 +5717,35 @@
           <w:szCs w:val="24"/>
         </w:rPr>
       </w:pPr>
-      <w:bookmarkStart w:id="46" w:name="_Toc496473910"/>
+      <w:bookmarkStart w:id="47" w:name="_Toc496473910"/>
       <w:r>
         <w:t xml:space="preserve">Figure </w:t>
       </w:r>
-      <w:fldSimple w:instr=" SEQ Figure \* ARABIC ">
-        <w:r>
-          <w:rPr>
-            <w:noProof/>
-          </w:rPr>
-          <w:t>9</w:t>
-        </w:r>
-      </w:fldSimple>
+      <w:r>
+        <w:fldChar w:fldCharType="begin"/>
+      </w:r>
+      <w:r>
+        <w:instrText xml:space="preserve"> SEQ Figure \* ARABIC </w:instrText>
+      </w:r>
+      <w:r>
+        <w:fldChar w:fldCharType="separate"/>
+      </w:r>
+      <w:r>
+        <w:rPr>
+          <w:noProof/>
+        </w:rPr>
+        <w:t>9</w:t>
+      </w:r>
+      <w:r>
+        <w:rPr>
+          <w:noProof/>
+        </w:rPr>
+        <w:fldChar w:fldCharType="end"/>
+      </w:r>
       <w:r>
         <w:t xml:space="preserve"> g21_7_segment_decoder functional simulation results</w:t>
       </w:r>
-      <w:bookmarkEnd w:id="46"/>
+      <w:bookmarkEnd w:id="47"/>
     </w:p>
     <w:p>
       <w:pPr>
@@ -5686,9 +5771,9 @@
           <w:szCs w:val="28"/>
         </w:rPr>
       </w:pPr>
-      <w:bookmarkStart w:id="47" w:name="_lkdm02vzjw8v" w:colFirst="0" w:colLast="0"/>
-      <w:bookmarkStart w:id="48" w:name="_Toc496473769"/>
-      <w:bookmarkEnd w:id="47"/>
+      <w:bookmarkStart w:id="48" w:name="_lkdm02vzjw8v" w:colFirst="0" w:colLast="0"/>
+      <w:bookmarkStart w:id="49" w:name="_Toc496473769"/>
+      <w:bookmarkEnd w:id="48"/>
       <w:r>
         <w:rPr>
           <w:sz w:val="28"/>
@@ -5696,7 +5781,7 @@
         </w:rPr>
         <w:t>Conclusion</w:t>
       </w:r>
-      <w:bookmarkEnd w:id="48"/>
+      <w:bookmarkEnd w:id="49"/>
     </w:p>
     <w:p>
       <w:pPr>
@@ -5735,8 +5820,6 @@
         </w:rPr>
         <w:t>is a slower alternative which requires a circuit with memory storage, but is more effective for larger sets of input-outputs. All three circuits were successfully simulated, but it was found that when a clock signal was used, it necessitated a high frequency to limit delays.</w:t>
       </w:r>
-      <w:bookmarkStart w:id="49" w:name="_GoBack"/>
-      <w:bookmarkEnd w:id="49"/>
     </w:p>
     <w:p>
       <w:pPr>
@@ -5894,7 +5977,23 @@
           <w:szCs w:val="24"/>
           <w:highlight w:val="white"/>
         </w:rPr>
-        <w:t>[2]    Prof. J. Clark, Lab Instructions, “ECSE-323 Digital Systems Design: Lab #2 - Combinational Circuit Design with VHDL ”, Department of Electrical and Computer Engineering, McGill University, Oct. 2017.</w:t>
+        <w:t xml:space="preserve">[2]    Prof. J. Clark, Lab Instructions, “ECSE-323 Digital Systems Design: Lab #2 - Combinational Circuit Design with </w:t>
+      </w:r>
+      <w:proofErr w:type="gramStart"/>
+      <w:r>
+        <w:rPr>
+          <w:szCs w:val="24"/>
+          <w:highlight w:val="white"/>
+        </w:rPr>
+        <w:t>VHDL ”</w:t>
+      </w:r>
+      <w:proofErr w:type="gramEnd"/>
+      <w:r>
+        <w:rPr>
+          <w:szCs w:val="24"/>
+          <w:highlight w:val="white"/>
+        </w:rPr>
+        <w:t>, Department of Electrical and Computer Engineering, McGill University, Oct. 2017.</w:t>
       </w:r>
     </w:p>
     <w:sectPr>
@@ -6596,6 +6695,7 @@
   <w:style w:type="character" w:default="1" w:styleId="DefaultParagraphFont">
     <w:name w:val="Default Paragraph Font"/>
     <w:uiPriority w:val="1"/>
+    <w:semiHidden/>
     <w:unhideWhenUsed/>
   </w:style>
   <w:style w:type="table" w:default="1" w:styleId="TableNormal">
@@ -6855,542 +6955,6 @@
     <w:rsid w:val="00002CDE"/>
   </w:style>
 </w:styles>
-</file>
-
-<file path=word/glossary/document.xml><?xml version="1.0" encoding="utf-8"?>
-<w:glossaryDocument xmlns:wpc="http://schemas.microsoft.com/office/word/2010/wordprocessingCanvas" xmlns:cx="http://schemas.microsoft.com/office/drawing/2014/chartex" xmlns:cx1="http://schemas.microsoft.com/office/drawing/2015/9/8/chartex" xmlns:cx2="http://schemas.microsoft.com/office/drawing/2015/10/21/chartex" xmlns:cx3="http://schemas.microsoft.com/office/drawing/2016/5/9/chartex" xmlns:cx4="http://schemas.microsoft.com/office/drawing/2016/5/10/chartex" xmlns:cx5="http://schemas.microsoft.com/office/drawing/2016/5/11/chartex" xmlns:cx6="http://schemas.microsoft.com/office/drawing/2016/5/12/chartex" xmlns:cx7="http://schemas.microsoft.com/office/drawing/2016/5/13/chartex" xmlns:cx8="http://schemas.microsoft.com/office/drawing/2016/5/14/chartex" xmlns:mc="http://schemas.openxmlformats.org/markup-compatibility/2006" xmlns:aink="http://schemas.microsoft.com/office/drawing/2016/ink" xmlns:am3d="http://schemas.microsoft.com/office/drawing/2017/model3d" xmlns:o="urn:schemas-microsoft-com:office:office" xmlns:r="http://schemas.openxmlformats.org/officeDocument/2006/relationships" xmlns:m="http://schemas.openxmlformats.org/officeDocument/2006/math" xmlns:v="urn:schemas-microsoft-com:vml" xmlns:wp14="http://schemas.microsoft.com/office/word/2010/wordprocessingDrawing" xmlns:wp="http://schemas.openxmlformats.org/drawingml/2006/wordprocessingDrawing" xmlns:w10="urn:schemas-microsoft-com:office:word" xmlns:w="http://schemas.openxmlformats.org/wordprocessingml/2006/main" xmlns:w14="http://schemas.microsoft.com/office/word/2010/wordml" xmlns:w15="http://schemas.microsoft.com/office/word/2012/wordml" xmlns:w16cid="http://schemas.microsoft.com/office/word/2016/wordml/cid" xmlns:w16se="http://schemas.microsoft.com/office/word/2015/wordml/symex" xmlns:wpg="http://schemas.microsoft.com/office/word/2010/wordprocessingGroup" xmlns:wpi="http://schemas.microsoft.com/office/word/2010/wordprocessingInk" xmlns:wne="http://schemas.microsoft.com/office/word/2006/wordml" xmlns:wps="http://schemas.microsoft.com/office/word/2010/wordprocessingShape" mc:Ignorable="w14 w15 w16se w16cid wp14"/>
-</file>
-
-<file path=word/glossary/fontTable.xml><?xml version="1.0" encoding="utf-8"?>
-<w:fonts xmlns:mc="http://schemas.openxmlformats.org/markup-compatibility/2006" xmlns:r="http://schemas.openxmlformats.org/officeDocument/2006/relationships" xmlns:w="http://schemas.openxmlformats.org/wordprocessingml/2006/main" xmlns:w14="http://schemas.microsoft.com/office/word/2010/wordml" xmlns:w15="http://schemas.microsoft.com/office/word/2012/wordml" xmlns:w16cid="http://schemas.microsoft.com/office/word/2016/wordml/cid" xmlns:w16se="http://schemas.microsoft.com/office/word/2015/wordml/symex" mc:Ignorable="w14 w15 w16se w16cid">
-  <w:font w:name="Times New Roman">
-    <w:panose1 w:val="02020603050405020304"/>
-    <w:charset w:val="00"/>
-    <w:family w:val="roman"/>
-    <w:pitch w:val="variable"/>
-    <w:sig w:usb0="E0002EFF" w:usb1="C000785B" w:usb2="00000009" w:usb3="00000000" w:csb0="000001FF" w:csb1="00000000"/>
-  </w:font>
-  <w:font w:name="Arial">
-    <w:panose1 w:val="020B0604020202020204"/>
-    <w:charset w:val="00"/>
-    <w:family w:val="swiss"/>
-    <w:pitch w:val="variable"/>
-    <w:sig w:usb0="E0002EFF" w:usb1="C0007843" w:usb2="00000009" w:usb3="00000000" w:csb0="000001FF" w:csb1="00000000"/>
-  </w:font>
-  <w:font w:name="Segoe UI">
-    <w:panose1 w:val="020B0502040204020203"/>
-    <w:charset w:val="00"/>
-    <w:family w:val="swiss"/>
-    <w:pitch w:val="variable"/>
-    <w:sig w:usb0="E4002EFF" w:usb1="C000E47F" w:usb2="00000009" w:usb3="00000000" w:csb0="000001FF" w:csb1="00000000"/>
-  </w:font>
-  <w:font w:name="Calibri Light">
-    <w:panose1 w:val="020F0302020204030204"/>
-    <w:charset w:val="00"/>
-    <w:family w:val="swiss"/>
-    <w:pitch w:val="variable"/>
-    <w:sig w:usb0="E0002AFF" w:usb1="C000247B" w:usb2="00000009" w:usb3="00000000" w:csb0="000001FF" w:csb1="00000000"/>
-  </w:font>
-  <w:font w:name="Calibri">
-    <w:panose1 w:val="020F0502020204030204"/>
-    <w:charset w:val="00"/>
-    <w:family w:val="swiss"/>
-    <w:pitch w:val="variable"/>
-    <w:sig w:usb0="E0002AFF" w:usb1="C000247B" w:usb2="00000009" w:usb3="00000000" w:csb0="000001FF" w:csb1="00000000"/>
-  </w:font>
-  <w:font w:name="Cambria Math">
-    <w:panose1 w:val="02040503050406030204"/>
-    <w:charset w:val="00"/>
-    <w:family w:val="roman"/>
-    <w:pitch w:val="variable"/>
-    <w:sig w:usb0="E00002FF" w:usb1="420024FF" w:usb2="00000000" w:usb3="00000000" w:csb0="0000019F" w:csb1="00000000"/>
-  </w:font>
-</w:fonts>
-</file>
-
-<file path=word/glossary/settings.xml><?xml version="1.0" encoding="utf-8"?>
-<w:settings xmlns:mc="http://schemas.openxmlformats.org/markup-compatibility/2006" xmlns:o="urn:schemas-microsoft-com:office:office" xmlns:r="http://schemas.openxmlformats.org/officeDocument/2006/relationships" xmlns:m="http://schemas.openxmlformats.org/officeDocument/2006/math" xmlns:v="urn:schemas-microsoft-com:vml" xmlns:w10="urn:schemas-microsoft-com:office:word" xmlns:w="http://schemas.openxmlformats.org/wordprocessingml/2006/main" xmlns:w14="http://schemas.microsoft.com/office/word/2010/wordml" xmlns:w15="http://schemas.microsoft.com/office/word/2012/wordml" xmlns:w16cid="http://schemas.microsoft.com/office/word/2016/wordml/cid" xmlns:w16se="http://schemas.microsoft.com/office/word/2015/wordml/symex" xmlns:sl="http://schemas.openxmlformats.org/schemaLibrary/2006/main" mc:Ignorable="w14 w15 w16se w16cid">
-  <w:view w:val="normal"/>
-  <w:defaultTabStop w:val="720"/>
-  <w:characterSpacingControl w:val="doNotCompress"/>
-  <w:compat>
-    <w:useFELayout/>
-    <w:compatSetting w:name="compatibilityMode" w:uri="http://schemas.microsoft.com/office/word" w:val="15"/>
-    <w:compatSetting w:name="overrideTableStyleFontSizeAndJustification" w:uri="http://schemas.microsoft.com/office/word" w:val="1"/>
-    <w:compatSetting w:name="enableOpenTypeFeatures" w:uri="http://schemas.microsoft.com/office/word" w:val="1"/>
-    <w:compatSetting w:name="doNotFlipMirrorIndents" w:uri="http://schemas.microsoft.com/office/word" w:val="1"/>
-    <w:compatSetting w:name="differentiateMultirowTableHeaders" w:uri="http://schemas.microsoft.com/office/word" w:val="1"/>
-    <w:compatSetting w:name="useWord2013TrackBottomHyphenation" w:uri="http://schemas.microsoft.com/office/word" w:val="0"/>
-  </w:compat>
-  <w:rsids>
-    <w:rsidRoot w:val="00714C74"/>
-    <w:rsid w:val="00714C74"/>
-    <w:rsid w:val="00D15F09"/>
-  </w:rsids>
-  <m:mathPr>
-    <m:mathFont m:val="Cambria Math"/>
-    <m:brkBin m:val="before"/>
-    <m:brkBinSub m:val="--"/>
-    <m:smallFrac m:val="0"/>
-    <m:dispDef/>
-    <m:lMargin m:val="0"/>
-    <m:rMargin m:val="0"/>
-    <m:defJc m:val="centerGroup"/>
-    <m:wrapIndent m:val="1440"/>
-    <m:intLim m:val="subSup"/>
-    <m:naryLim m:val="undOvr"/>
-  </m:mathPr>
-  <w:themeFontLang w:val="en-CA"/>
-  <w:clrSchemeMapping w:bg1="light1" w:t1="dark1" w:bg2="light2" w:t2="dark2" w:accent1="accent1" w:accent2="accent2" w:accent3="accent3" w:accent4="accent4" w:accent5="accent5" w:accent6="accent6" w:hyperlink="hyperlink" w:followedHyperlink="followedHyperlink"/>
-  <w:decimalSymbol w:val="."/>
-  <w:listSeparator w:val=","/>
-  <w15:chartTrackingRefBased/>
-</w:settings>
-</file>
-
-<file path=word/glossary/styles.xml><?xml version="1.0" encoding="utf-8"?>
-<w:styles xmlns:mc="http://schemas.openxmlformats.org/markup-compatibility/2006" xmlns:r="http://schemas.openxmlformats.org/officeDocument/2006/relationships" xmlns:w="http://schemas.openxmlformats.org/wordprocessingml/2006/main" xmlns:w14="http://schemas.microsoft.com/office/word/2010/wordml" xmlns:w15="http://schemas.microsoft.com/office/word/2012/wordml" xmlns:w16cid="http://schemas.microsoft.com/office/word/2016/wordml/cid" xmlns:w16se="http://schemas.microsoft.com/office/word/2015/wordml/symex" mc:Ignorable="w14 w15 w16se w16cid">
-  <w:docDefaults>
-    <w:rPrDefault>
-      <w:rPr>
-        <w:rFonts w:asciiTheme="minorHAnsi" w:eastAsiaTheme="minorEastAsia" w:hAnsiTheme="minorHAnsi" w:cstheme="minorBidi"/>
-        <w:sz w:val="22"/>
-        <w:szCs w:val="22"/>
-        <w:lang w:val="en-CA" w:eastAsia="en-CA" w:bidi="ar-SA"/>
-      </w:rPr>
-    </w:rPrDefault>
-    <w:pPrDefault>
-      <w:pPr>
-        <w:spacing w:after="160" w:line="259" w:lineRule="auto"/>
-      </w:pPr>
-    </w:pPrDefault>
-  </w:docDefaults>
-  <w:latentStyles w:defLockedState="0" w:defUIPriority="99" w:defSemiHidden="0" w:defUnhideWhenUsed="0" w:defQFormat="0" w:count="375">
-    <w:lsdException w:name="Normal" w:uiPriority="0" w:qFormat="1"/>
-    <w:lsdException w:name="heading 1" w:uiPriority="9" w:qFormat="1"/>
-    <w:lsdException w:name="heading 2" w:semiHidden="1" w:uiPriority="9" w:unhideWhenUsed="1" w:qFormat="1"/>
-    <w:lsdException w:name="heading 3" w:semiHidden="1" w:uiPriority="9" w:unhideWhenUsed="1" w:qFormat="1"/>
-    <w:lsdException w:name="heading 4" w:semiHidden="1" w:uiPriority="9" w:unhideWhenUsed="1" w:qFormat="1"/>
-    <w:lsdException w:name="heading 5" w:semiHidden="1" w:uiPriority="9" w:unhideWhenUsed="1" w:qFormat="1"/>
-    <w:lsdException w:name="heading 6" w:semiHidden="1" w:uiPriority="9" w:unhideWhenUsed="1" w:qFormat="1"/>
-    <w:lsdException w:name="heading 7" w:semiHidden="1" w:uiPriority="9" w:unhideWhenUsed="1" w:qFormat="1"/>
-    <w:lsdException w:name="heading 8" w:semiHidden="1" w:uiPriority="9" w:unhideWhenUsed="1" w:qFormat="1"/>
-    <w:lsdException w:name="heading 9" w:semiHidden="1" w:uiPriority="9" w:unhideWhenUsed="1" w:qFormat="1"/>
-    <w:lsdException w:name="index 1" w:semiHidden="1" w:unhideWhenUsed="1"/>
-    <w:lsdException w:name="index 2" w:semiHidden="1" w:unhideWhenUsed="1"/>
-    <w:lsdException w:name="index 3" w:semiHidden="1" w:unhideWhenUsed="1"/>
-    <w:lsdException w:name="index 4" w:semiHidden="1" w:unhideWhenUsed="1"/>
-    <w:lsdException w:name="index 5" w:semiHidden="1" w:unhideWhenUsed="1"/>
-    <w:lsdException w:name="index 6" w:semiHidden="1" w:unhideWhenUsed="1"/>
-    <w:lsdException w:name="index 7" w:semiHidden="1" w:unhideWhenUsed="1"/>
-    <w:lsdException w:name="index 8" w:semiHidden="1" w:unhideWhenUsed="1"/>
-    <w:lsdException w:name="index 9" w:semiHidden="1" w:unhideWhenUsed="1"/>
-    <w:lsdException w:name="toc 1" w:semiHidden="1" w:uiPriority="39" w:unhideWhenUsed="1"/>
-    <w:lsdException w:name="toc 2" w:semiHidden="1" w:uiPriority="39" w:unhideWhenUsed="1"/>
-    <w:lsdException w:name="toc 3" w:semiHidden="1" w:uiPriority="39" w:unhideWhenUsed="1"/>
-    <w:lsdException w:name="toc 4" w:semiHidden="1" w:uiPriority="39" w:unhideWhenUsed="1"/>
-    <w:lsdException w:name="toc 5" w:semiHidden="1" w:uiPriority="39" w:unhideWhenUsed="1"/>
-    <w:lsdException w:name="toc 6" w:semiHidden="1" w:uiPriority="39" w:unhideWhenUsed="1"/>
-    <w:lsdException w:name="toc 7" w:semiHidden="1" w:uiPriority="39" w:unhideWhenUsed="1"/>
-    <w:lsdException w:name="toc 8" w:semiHidden="1" w:uiPriority="39" w:unhideWhenUsed="1"/>
-    <w:lsdException w:name="toc 9" w:semiHidden="1" w:uiPriority="39" w:unhideWhenUsed="1"/>
-    <w:lsdException w:name="Normal Indent" w:semiHidden="1" w:unhideWhenUsed="1"/>
-    <w:lsdException w:name="footnote text" w:semiHidden="1" w:unhideWhenUsed="1"/>
-    <w:lsdException w:name="annotation text" w:semiHidden="1" w:unhideWhenUsed="1"/>
-    <w:lsdException w:name="header" w:semiHidden="1" w:unhideWhenUsed="1"/>
-    <w:lsdException w:name="footer" w:semiHidden="1" w:unhideWhenUsed="1"/>
-    <w:lsdException w:name="index heading" w:semiHidden="1" w:unhideWhenUsed="1"/>
-    <w:lsdException w:name="caption" w:semiHidden="1" w:uiPriority="35" w:unhideWhenUsed="1" w:qFormat="1"/>
-    <w:lsdException w:name="table of figures" w:semiHidden="1" w:unhideWhenUsed="1"/>
-    <w:lsdException w:name="envelope address" w:semiHidden="1" w:unhideWhenUsed="1"/>
-    <w:lsdException w:name="envelope return" w:semiHidden="1" w:unhideWhenUsed="1"/>
-    <w:lsdException w:name="footnote reference" w:semiHidden="1" w:unhideWhenUsed="1"/>
-    <w:lsdException w:name="annotation reference" w:semiHidden="1" w:unhideWhenUsed="1"/>
-    <w:lsdException w:name="line number" w:semiHidden="1" w:unhideWhenUsed="1"/>
-    <w:lsdException w:name="page number" w:semiHidden="1" w:unhideWhenUsed="1"/>
-    <w:lsdException w:name="endnote reference" w:semiHidden="1" w:unhideWhenUsed="1"/>
-    <w:lsdException w:name="endnote text" w:semiHidden="1" w:unhideWhenUsed="1"/>
-    <w:lsdException w:name="table of authorities" w:semiHidden="1" w:unhideWhenUsed="1"/>
-    <w:lsdException w:name="macro" w:semiHidden="1" w:unhideWhenUsed="1"/>
-    <w:lsdException w:name="toa heading" w:semiHidden="1" w:unhideWhenUsed="1"/>
-    <w:lsdException w:name="List" w:semiHidden="1" w:unhideWhenUsed="1"/>
-    <w:lsdException w:name="List Bullet" w:semiHidden="1" w:unhideWhenUsed="1"/>
-    <w:lsdException w:name="List Number" w:semiHidden="1" w:unhideWhenUsed="1"/>
-    <w:lsdException w:name="List 2" w:semiHidden="1" w:unhideWhenUsed="1"/>
-    <w:lsdException w:name="List 3" w:semiHidden="1" w:unhideWhenUsed="1"/>
-    <w:lsdException w:name="List 4" w:semiHidden="1" w:unhideWhenUsed="1"/>
-    <w:lsdException w:name="List 5" w:semiHidden="1" w:unhideWhenUsed="1"/>
-    <w:lsdException w:name="List Bullet 2" w:semiHidden="1" w:unhideWhenUsed="1"/>
-    <w:lsdException w:name="List Bullet 3" w:semiHidden="1" w:unhideWhenUsed="1"/>
-    <w:lsdException w:name="List Bullet 4" w:semiHidden="1" w:unhideWhenUsed="1"/>
-    <w:lsdException w:name="List Bullet 5" w:semiHidden="1" w:unhideWhenUsed="1"/>
-    <w:lsdException w:name="List Number 2" w:semiHidden="1" w:unhideWhenUsed="1"/>
-    <w:lsdException w:name="List Number 3" w:semiHidden="1" w:unhideWhenUsed="1"/>
-    <w:lsdException w:name="List Number 4" w:semiHidden="1" w:unhideWhenUsed="1"/>
-    <w:lsdException w:name="List Number 5" w:semiHidden="1" w:unhideWhenUsed="1"/>
-    <w:lsdException w:name="Title" w:uiPriority="10" w:qFormat="1"/>
-    <w:lsdException w:name="Closing" w:semiHidden="1" w:unhideWhenUsed="1"/>
-    <w:lsdException w:name="Signature" w:semiHidden="1" w:unhideWhenUsed="1"/>
-    <w:lsdException w:name="Default Paragraph Font" w:semiHidden="1" w:uiPriority="1" w:unhideWhenUsed="1"/>
-    <w:lsdException w:name="Body Text" w:semiHidden="1" w:unhideWhenUsed="1"/>
-    <w:lsdException w:name="Body Text Indent" w:semiHidden="1" w:unhideWhenUsed="1"/>
-    <w:lsdException w:name="List Continue" w:semiHidden="1" w:unhideWhenUsed="1"/>
-    <w:lsdException w:name="List Continue 2" w:semiHidden="1" w:unhideWhenUsed="1"/>
-    <w:lsdException w:name="List Continue 3" w:semiHidden="1" w:unhideWhenUsed="1"/>
-    <w:lsdException w:name="List Continue 4" w:semiHidden="1" w:unhideWhenUsed="1"/>
-    <w:lsdException w:name="List Continue 5" w:semiHidden="1" w:unhideWhenUsed="1"/>
-    <w:lsdException w:name="Message Header" w:semiHidden="1" w:unhideWhenUsed="1"/>
-    <w:lsdException w:name="Subtitle" w:uiPriority="11" w:qFormat="1"/>
-    <w:lsdException w:name="Salutation" w:semiHidden="1" w:unhideWhenUsed="1"/>
-    <w:lsdException w:name="Date" w:semiHidden="1" w:unhideWhenUsed="1"/>
-    <w:lsdException w:name="Body Text First Indent" w:semiHidden="1" w:unhideWhenUsed="1"/>
-    <w:lsdException w:name="Body Text First Indent 2" w:semiHidden="1" w:unhideWhenUsed="1"/>
-    <w:lsdException w:name="Note Heading" w:semiHidden="1" w:unhideWhenUsed="1"/>
-    <w:lsdException w:name="Body Text 2" w:semiHidden="1" w:unhideWhenUsed="1"/>
-    <w:lsdException w:name="Body Text 3" w:semiHidden="1" w:unhideWhenUsed="1"/>
-    <w:lsdException w:name="Body Text Indent 2" w:semiHidden="1" w:unhideWhenUsed="1"/>
-    <w:lsdException w:name="Body Text Indent 3" w:semiHidden="1" w:unhideWhenUsed="1"/>
-    <w:lsdException w:name="Block Text" w:semiHidden="1" w:unhideWhenUsed="1"/>
-    <w:lsdException w:name="Hyperlink" w:semiHidden="1" w:unhideWhenUsed="1"/>
-    <w:lsdException w:name="FollowedHyperlink" w:semiHidden="1" w:unhideWhenUsed="1"/>
-    <w:lsdException w:name="Strong" w:uiPriority="22" w:qFormat="1"/>
-    <w:lsdException w:name="Emphasis" w:uiPriority="20" w:qFormat="1"/>
-    <w:lsdException w:name="Document Map" w:semiHidden="1" w:unhideWhenUsed="1"/>
-    <w:lsdException w:name="Plain Text" w:semiHidden="1" w:unhideWhenUsed="1"/>
-    <w:lsdException w:name="E-mail Signature" w:semiHidden="1" w:unhideWhenUsed="1"/>
-    <w:lsdException w:name="HTML Top of Form" w:semiHidden="1" w:unhideWhenUsed="1"/>
-    <w:lsdException w:name="HTML Bottom of Form" w:semiHidden="1" w:unhideWhenUsed="1"/>
-    <w:lsdException w:name="Normal (Web)" w:semiHidden="1" w:unhideWhenUsed="1"/>
-    <w:lsdException w:name="HTML Acronym" w:semiHidden="1" w:unhideWhenUsed="1"/>
-    <w:lsdException w:name="HTML Address" w:semiHidden="1" w:unhideWhenUsed="1"/>
-    <w:lsdException w:name="HTML Cite" w:semiHidden="1" w:unhideWhenUsed="1"/>
-    <w:lsdException w:name="HTML Code" w:semiHidden="1" w:unhideWhenUsed="1"/>
-    <w:lsdException w:name="HTML Definition" w:semiHidden="1" w:unhideWhenUsed="1"/>
-    <w:lsdException w:name="HTML Keyboard" w:semiHidden="1" w:unhideWhenUsed="1"/>
-    <w:lsdException w:name="HTML Preformatted" w:semiHidden="1" w:unhideWhenUsed="1"/>
-    <w:lsdException w:name="HTML Sample" w:semiHidden="1" w:unhideWhenUsed="1"/>
-    <w:lsdException w:name="HTML Typewriter" w:semiHidden="1" w:unhideWhenUsed="1"/>
-    <w:lsdException w:name="HTML Variable" w:semiHidden="1" w:unhideWhenUsed="1"/>
-    <w:lsdException w:name="Normal Table" w:semiHidden="1" w:unhideWhenUsed="1"/>
-    <w:lsdException w:name="annotation subject" w:semiHidden="1" w:unhideWhenUsed="1"/>
-    <w:lsdException w:name="No List" w:semiHidden="1" w:unhideWhenUsed="1"/>
-    <w:lsdException w:name="Outline List 1" w:semiHidden="1" w:unhideWhenUsed="1"/>
-    <w:lsdException w:name="Outline List 2" w:semiHidden="1" w:unhideWhenUsed="1"/>
-    <w:lsdException w:name="Outline List 3" w:semiHidden="1" w:unhideWhenUsed="1"/>
-    <w:lsdException w:name="Table Simple 1" w:semiHidden="1" w:unhideWhenUsed="1"/>
-    <w:lsdException w:name="Table Simple 2" w:semiHidden="1" w:unhideWhenUsed="1"/>
-    <w:lsdException w:name="Table Simple 3" w:semiHidden="1" w:unhideWhenUsed="1"/>
-    <w:lsdException w:name="Table Classic 1" w:semiHidden="1" w:unhideWhenUsed="1"/>
-    <w:lsdException w:name="Table Classic 2" w:semiHidden="1" w:unhideWhenUsed="1"/>
-    <w:lsdException w:name="Table Classic 3" w:semiHidden="1" w:unhideWhenUsed="1"/>
-    <w:lsdException w:name="Table Classic 4" w:semiHidden="1" w:unhideWhenUsed="1"/>
-    <w:lsdException w:name="Table Colorful 1" w:semiHidden="1" w:unhideWhenUsed="1"/>
-    <w:lsdException w:name="Table Colorful 2" w:semiHidden="1" w:unhideWhenUsed="1"/>
-    <w:lsdException w:name="Table Colorful 3" w:semiHidden="1" w:unhideWhenUsed="1"/>
-    <w:lsdException w:name="Table Columns 1" w:semiHidden="1" w:unhideWhenUsed="1"/>
-    <w:lsdException w:name="Table Columns 2" w:semiHidden="1" w:unhideWhenUsed="1"/>
-    <w:lsdException w:name="Table Columns 3" w:semiHidden="1" w:unhideWhenUsed="1"/>
-    <w:lsdException w:name="Table Columns 4" w:semiHidden="1" w:unhideWhenUsed="1"/>
-    <w:lsdException w:name="Table Columns 5" w:semiHidden="1" w:unhideWhenUsed="1"/>
-    <w:lsdException w:name="Table Grid 1" w:semiHidden="1" w:unhideWhenUsed="1"/>
-    <w:lsdException w:name="Table Grid 2" w:semiHidden="1" w:unhideWhenUsed="1"/>
-    <w:lsdException w:name="Table Grid 3" w:semiHidden="1" w:unhideWhenUsed="1"/>
-    <w:lsdException w:name="Table Grid 4" w:semiHidden="1" w:unhideWhenUsed="1"/>
-    <w:lsdException w:name="Table Grid 5" w:semiHidden="1" w:unhideWhenUsed="1"/>
-    <w:lsdException w:name="Table Grid 6" w:semiHidden="1" w:unhideWhenUsed="1"/>
-    <w:lsdException w:name="Table Grid 7" w:semiHidden="1" w:unhideWhenUsed="1"/>
-    <w:lsdException w:name="Table Grid 8" w:semiHidden="1" w:unhideWhenUsed="1"/>
-    <w:lsdException w:name="Table List 1" w:semiHidden="1" w:unhideWhenUsed="1"/>
-    <w:lsdException w:name="Table List 2" w:semiHidden="1" w:unhideWhenUsed="1"/>
-    <w:lsdException w:name="Table List 3" w:semiHidden="1" w:unhideWhenUsed="1"/>
-    <w:lsdException w:name="Table List 4" w:semiHidden="1" w:unhideWhenUsed="1"/>
-    <w:lsdException w:name="Table List 5" w:semiHidden="1" w:unhideWhenUsed="1"/>
-    <w:lsdException w:name="Table List 6" w:semiHidden="1" w:unhideWhenUsed="1"/>
-    <w:lsdException w:name="Table List 7" w:semiHidden="1" w:unhideWhenUsed="1"/>
-    <w:lsdException w:name="Table List 8" w:semiHidden="1" w:unhideWhenUsed="1"/>
-    <w:lsdException w:name="Table 3D effects 1" w:semiHidden="1" w:unhideWhenUsed="1"/>
-    <w:lsdException w:name="Table 3D effects 2" w:semiHidden="1" w:unhideWhenUsed="1"/>
-    <w:lsdException w:name="Table 3D effects 3" w:semiHidden="1" w:unhideWhenUsed="1"/>
-    <w:lsdException w:name="Table Contemporary" w:semiHidden="1" w:unhideWhenUsed="1"/>
-    <w:lsdException w:name="Table Elegant" w:semiHidden="1" w:unhideWhenUsed="1"/>
-    <w:lsdException w:name="Table Professional" w:semiHidden="1" w:unhideWhenUsed="1"/>
-    <w:lsdException w:name="Table Subtle 1" w:semiHidden="1" w:unhideWhenUsed="1"/>
-    <w:lsdException w:name="Table Subtle 2" w:semiHidden="1" w:unhideWhenUsed="1"/>
-    <w:lsdException w:name="Table Web 1" w:semiHidden="1" w:unhideWhenUsed="1"/>
-    <w:lsdException w:name="Table Web 2" w:semiHidden="1" w:unhideWhenUsed="1"/>
-    <w:lsdException w:name="Table Web 3" w:semiHidden="1" w:unhideWhenUsed="1"/>
-    <w:lsdException w:name="Balloon Text" w:semiHidden="1" w:unhideWhenUsed="1"/>
-    <w:lsdException w:name="Table Grid" w:uiPriority="39"/>
-    <w:lsdException w:name="Table Theme" w:semiHidden="1" w:unhideWhenUsed="1"/>
-    <w:lsdException w:name="Placeholder Text" w:semiHidden="1"/>
-    <w:lsdException w:name="No Spacing" w:uiPriority="1" w:qFormat="1"/>
-    <w:lsdException w:name="Light Shading" w:uiPriority="60"/>
-    <w:lsdException w:name="Light List" w:uiPriority="61"/>
-    <w:lsdException w:name="Light Grid" w:uiPriority="62"/>
-    <w:lsdException w:name="Medium Shading 1" w:uiPriority="63"/>
-    <w:lsdException w:name="Medium Shading 2" w:uiPriority="64"/>
-    <w:lsdException w:name="Medium List 1" w:uiPriority="65"/>
-    <w:lsdException w:name="Medium List 2" w:uiPriority="66"/>
-    <w:lsdException w:name="Medium Grid 1" w:uiPriority="67"/>
-    <w:lsdException w:name="Medium Grid 2" w:uiPriority="68"/>
-    <w:lsdException w:name="Medium Grid 3" w:uiPriority="69"/>
-    <w:lsdException w:name="Dark List" w:uiPriority="70"/>
-    <w:lsdException w:name="Colorful Shading" w:uiPriority="71"/>
-    <w:lsdException w:name="Colorful List" w:uiPriority="72"/>
-    <w:lsdException w:name="Colorful Grid" w:uiPriority="73"/>
-    <w:lsdException w:name="Light Shading Accent 1" w:uiPriority="60"/>
-    <w:lsdException w:name="Light List Accent 1" w:uiPriority="61"/>
-    <w:lsdException w:name="Light Grid Accent 1" w:uiPriority="62"/>
-    <w:lsdException w:name="Medium Shading 1 Accent 1" w:uiPriority="63"/>
-    <w:lsdException w:name="Medium Shading 2 Accent 1" w:uiPriority="64"/>
-    <w:lsdException w:name="Medium List 1 Accent 1" w:uiPriority="65"/>
-    <w:lsdException w:name="Revision" w:semiHidden="1"/>
-    <w:lsdException w:name="List Paragraph" w:uiPriority="34" w:qFormat="1"/>
-    <w:lsdException w:name="Quote" w:uiPriority="29" w:qFormat="1"/>
-    <w:lsdException w:name="Intense Quote" w:uiPriority="30" w:qFormat="1"/>
-    <w:lsdException w:name="Medium List 2 Accent 1" w:uiPriority="66"/>
-    <w:lsdException w:name="Medium Grid 1 Accent 1" w:uiPriority="67"/>
-    <w:lsdException w:name="Medium Grid 2 Accent 1" w:uiPriority="68"/>
-    <w:lsdException w:name="Medium Grid 3 Accent 1" w:uiPriority="69"/>
-    <w:lsdException w:name="Dark List Accent 1" w:uiPriority="70"/>
-    <w:lsdException w:name="Colorful Shading Accent 1" w:uiPriority="71"/>
-    <w:lsdException w:name="Colorful List Accent 1" w:uiPriority="72"/>
-    <w:lsdException w:name="Colorful Grid Accent 1" w:uiPriority="73"/>
-    <w:lsdException w:name="Light Shading Accent 2" w:uiPriority="60"/>
-    <w:lsdException w:name="Light List Accent 2" w:uiPriority="61"/>
-    <w:lsdException w:name="Light Grid Accent 2" w:uiPriority="62"/>
-    <w:lsdException w:name="Medium Shading 1 Accent 2" w:uiPriority="63"/>
-    <w:lsdException w:name="Medium Shading 2 Accent 2" w:uiPriority="64"/>
-    <w:lsdException w:name="Medium List 1 Accent 2" w:uiPriority="65"/>
-    <w:lsdException w:name="Medium List 2 Accent 2" w:uiPriority="66"/>
-    <w:lsdException w:name="Medium Grid 1 Accent 2" w:uiPriority="67"/>
-    <w:lsdException w:name="Medium Grid 2 Accent 2" w:uiPriority="68"/>
-    <w:lsdException w:name="Medium Grid 3 Accent 2" w:uiPriority="69"/>
-    <w:lsdException w:name="Dark List Accent 2" w:uiPriority="70"/>
-    <w:lsdException w:name="Colorful Shading Accent 2" w:uiPriority="71"/>
-    <w:lsdException w:name="Colorful List Accent 2" w:uiPriority="72"/>
-    <w:lsdException w:name="Colorful Grid Accent 2" w:uiPriority="73"/>
-    <w:lsdException w:name="Light Shading Accent 3" w:uiPriority="60"/>
-    <w:lsdException w:name="Light List Accent 3" w:uiPriority="61"/>
-    <w:lsdException w:name="Light Grid Accent 3" w:uiPriority="62"/>
-    <w:lsdException w:name="Medium Shading 1 Accent 3" w:uiPriority="63"/>
-    <w:lsdException w:name="Medium Shading 2 Accent 3" w:uiPriority="64"/>
-    <w:lsdException w:name="Medium List 1 Accent 3" w:uiPriority="65"/>
-    <w:lsdException w:name="Medium List 2 Accent 3" w:uiPriority="66"/>
-    <w:lsdException w:name="Medium Grid 1 Accent 3" w:uiPriority="67"/>
-    <w:lsdException w:name="Medium Grid 2 Accent 3" w:uiPriority="68"/>
-    <w:lsdException w:name="Medium Grid 3 Accent 3" w:uiPriority="69"/>
-    <w:lsdException w:name="Dark List Accent 3" w:uiPriority="70"/>
-    <w:lsdException w:name="Colorful Shading Accent 3" w:uiPriority="71"/>
-    <w:lsdException w:name="Colorful List Accent 3" w:uiPriority="72"/>
-    <w:lsdException w:name="Colorful Grid Accent 3" w:uiPriority="73"/>
-    <w:lsdException w:name="Light Shading Accent 4" w:uiPriority="60"/>
-    <w:lsdException w:name="Light List Accent 4" w:uiPriority="61"/>
-    <w:lsdException w:name="Light Grid Accent 4" w:uiPriority="62"/>
-    <w:lsdException w:name="Medium Shading 1 Accent 4" w:uiPriority="63"/>
-    <w:lsdException w:name="Medium Shading 2 Accent 4" w:uiPriority="64"/>
-    <w:lsdException w:name="Medium List 1 Accent 4" w:uiPriority="65"/>
-    <w:lsdException w:name="Medium List 2 Accent 4" w:uiPriority="66"/>
-    <w:lsdException w:name="Medium Grid 1 Accent 4" w:uiPriority="67"/>
-    <w:lsdException w:name="Medium Grid 2 Accent 4" w:uiPriority="68"/>
-    <w:lsdException w:name="Medium Grid 3 Accent 4" w:uiPriority="69"/>
-    <w:lsdException w:name="Dark List Accent 4" w:uiPriority="70"/>
-    <w:lsdException w:name="Colorful Shading Accent 4" w:uiPriority="71"/>
-    <w:lsdException w:name="Colorful List Accent 4" w:uiPriority="72"/>
-    <w:lsdException w:name="Colorful Grid Accent 4" w:uiPriority="73"/>
-    <w:lsdException w:name="Light Shading Accent 5" w:uiPriority="60"/>
-    <w:lsdException w:name="Light List Accent 5" w:uiPriority="61"/>
-    <w:lsdException w:name="Light Grid Accent 5" w:uiPriority="62"/>
-    <w:lsdException w:name="Medium Shading 1 Accent 5" w:uiPriority="63"/>
-    <w:lsdException w:name="Medium Shading 2 Accent 5" w:uiPriority="64"/>
-    <w:lsdException w:name="Medium List 1 Accent 5" w:uiPriority="65"/>
-    <w:lsdException w:name="Medium List 2 Accent 5" w:uiPriority="66"/>
-    <w:lsdException w:name="Medium Grid 1 Accent 5" w:uiPriority="67"/>
-    <w:lsdException w:name="Medium Grid 2 Accent 5" w:uiPriority="68"/>
-    <w:lsdException w:name="Medium Grid 3 Accent 5" w:uiPriority="69"/>
-    <w:lsdException w:name="Dark List Accent 5" w:uiPriority="70"/>
-    <w:lsdException w:name="Colorful Shading Accent 5" w:uiPriority="71"/>
-    <w:lsdException w:name="Colorful List Accent 5" w:uiPriority="72"/>
-    <w:lsdException w:name="Colorful Grid Accent 5" w:uiPriority="73"/>
-    <w:lsdException w:name="Light Shading Accent 6" w:uiPriority="60"/>
-    <w:lsdException w:name="Light List Accent 6" w:uiPriority="61"/>
-    <w:lsdException w:name="Light Grid Accent 6" w:uiPriority="62"/>
-    <w:lsdException w:name="Medium Shading 1 Accent 6" w:uiPriority="63"/>
-    <w:lsdException w:name="Medium Shading 2 Accent 6" w:uiPriority="64"/>
-    <w:lsdException w:name="Medium List 1 Accent 6" w:uiPriority="65"/>
-    <w:lsdException w:name="Medium List 2 Accent 6" w:uiPriority="66"/>
-    <w:lsdException w:name="Medium Grid 1 Accent 6" w:uiPriority="67"/>
-    <w:lsdException w:name="Medium Grid 2 Accent 6" w:uiPriority="68"/>
-    <w:lsdException w:name="Medium Grid 3 Accent 6" w:uiPriority="69"/>
-    <w:lsdException w:name="Dark List Accent 6" w:uiPriority="70"/>
-    <w:lsdException w:name="Colorful Shading Accent 6" w:uiPriority="71"/>
-    <w:lsdException w:name="Colorful List Accent 6" w:uiPriority="72"/>
-    <w:lsdException w:name="Colorful Grid Accent 6" w:uiPriority="73"/>
-    <w:lsdException w:name="Subtle Emphasis" w:uiPriority="19" w:qFormat="1"/>
-    <w:lsdException w:name="Intense Emphasis" w:uiPriority="21" w:qFormat="1"/>
-    <w:lsdException w:name="Subtle Reference" w:uiPriority="31" w:qFormat="1"/>
-    <w:lsdException w:name="Intense Reference" w:uiPriority="32" w:qFormat="1"/>
-    <w:lsdException w:name="Book Title" w:uiPriority="33" w:qFormat="1"/>
-    <w:lsdException w:name="Bibliography" w:semiHidden="1" w:uiPriority="37" w:unhideWhenUsed="1"/>
-    <w:lsdException w:name="TOC Heading" w:semiHidden="1" w:uiPriority="39" w:unhideWhenUsed="1" w:qFormat="1"/>
-    <w:lsdException w:name="Plain Table 1" w:uiPriority="41"/>
-    <w:lsdException w:name="Plain Table 2" w:uiPriority="42"/>
-    <w:lsdException w:name="Plain Table 3" w:uiPriority="43"/>
-    <w:lsdException w:name="Plain Table 4" w:uiPriority="44"/>
-    <w:lsdException w:name="Plain Table 5" w:uiPriority="45"/>
-    <w:lsdException w:name="Grid Table Light" w:uiPriority="40"/>
-    <w:lsdException w:name="Grid Table 1 Light" w:uiPriority="46"/>
-    <w:lsdException w:name="Grid Table 2" w:uiPriority="47"/>
-    <w:lsdException w:name="Grid Table 3" w:uiPriority="48"/>
-    <w:lsdException w:name="Grid Table 4" w:uiPriority="49"/>
-    <w:lsdException w:name="Grid Table 5 Dark" w:uiPriority="50"/>
-    <w:lsdException w:name="Grid Table 6 Colorful" w:uiPriority="51"/>
-    <w:lsdException w:name="Grid Table 7 Colorful" w:uiPriority="52"/>
-    <w:lsdException w:name="Grid Table 1 Light Accent 1" w:uiPriority="46"/>
-    <w:lsdException w:name="Grid Table 2 Accent 1" w:uiPriority="47"/>
-    <w:lsdException w:name="Grid Table 3 Accent 1" w:uiPriority="48"/>
-    <w:lsdException w:name="Grid Table 4 Accent 1" w:uiPriority="49"/>
-    <w:lsdException w:name="Grid Table 5 Dark Accent 1" w:uiPriority="50"/>
-    <w:lsdException w:name="Grid Table 6 Colorful Accent 1" w:uiPriority="51"/>
-    <w:lsdException w:name="Grid Table 7 Colorful Accent 1" w:uiPriority="52"/>
-    <w:lsdException w:name="Grid Table 1 Light Accent 2" w:uiPriority="46"/>
-    <w:lsdException w:name="Grid Table 2 Accent 2" w:uiPriority="47"/>
-    <w:lsdException w:name="Grid Table 3 Accent 2" w:uiPriority="48"/>
-    <w:lsdException w:name="Grid Table 4 Accent 2" w:uiPriority="49"/>
-    <w:lsdException w:name="Grid Table 5 Dark Accent 2" w:uiPriority="50"/>
-    <w:lsdException w:name="Grid Table 6 Colorful Accent 2" w:uiPriority="51"/>
-    <w:lsdException w:name="Grid Table 7 Colorful Accent 2" w:uiPriority="52"/>
-    <w:lsdException w:name="Grid Table 1 Light Accent 3" w:uiPriority="46"/>
-    <w:lsdException w:name="Grid Table 2 Accent 3" w:uiPriority="47"/>
-    <w:lsdException w:name="Grid Table 3 Accent 3" w:uiPriority="48"/>
-    <w:lsdException w:name="Grid Table 4 Accent 3" w:uiPriority="49"/>
-    <w:lsdException w:name="Grid Table 5 Dark Accent 3" w:uiPriority="50"/>
-    <w:lsdException w:name="Grid Table 6 Colorful Accent 3" w:uiPriority="51"/>
-    <w:lsdException w:name="Grid Table 7 Colorful Accent 3" w:uiPriority="52"/>
-    <w:lsdException w:name="Grid Table 1 Light Accent 4" w:uiPriority="46"/>
-    <w:lsdException w:name="Grid Table 2 Accent 4" w:uiPriority="47"/>
-    <w:lsdException w:name="Grid Table 3 Accent 4" w:uiPriority="48"/>
-    <w:lsdException w:name="Grid Table 4 Accent 4" w:uiPriority="49"/>
-    <w:lsdException w:name="Grid Table 5 Dark Accent 4" w:uiPriority="50"/>
-    <w:lsdException w:name="Grid Table 6 Colorful Accent 4" w:uiPriority="51"/>
-    <w:lsdException w:name="Grid Table 7 Colorful Accent 4" w:uiPriority="52"/>
-    <w:lsdException w:name="Grid Table 1 Light Accent 5" w:uiPriority="46"/>
-    <w:lsdException w:name="Grid Table 2 Accent 5" w:uiPriority="47"/>
-    <w:lsdException w:name="Grid Table 3 Accent 5" w:uiPriority="48"/>
-    <w:lsdException w:name="Grid Table 4 Accent 5" w:uiPriority="49"/>
-    <w:lsdException w:name="Grid Table 5 Dark Accent 5" w:uiPriority="50"/>
-    <w:lsdException w:name="Grid Table 6 Colorful Accent 5" w:uiPriority="51"/>
-    <w:lsdException w:name="Grid Table 7 Colorful Accent 5" w:uiPriority="52"/>
-    <w:lsdException w:name="Grid Table 1 Light Accent 6" w:uiPriority="46"/>
-    <w:lsdException w:name="Grid Table 2 Accent 6" w:uiPriority="47"/>
-    <w:lsdException w:name="Grid Table 3 Accent 6" w:uiPriority="48"/>
-    <w:lsdException w:name="Grid Table 4 Accent 6" w:uiPriority="49"/>
-    <w:lsdException w:name="Grid Table 5 Dark Accent 6" w:uiPriority="50"/>
-    <w:lsdException w:name="Grid Table 6 Colorful Accent 6" w:uiPriority="51"/>
-    <w:lsdException w:name="Grid Table 7 Colorful Accent 6" w:uiPriority="52"/>
-    <w:lsdException w:name="List Table 1 Light" w:uiPriority="46"/>
-    <w:lsdException w:name="List Table 2" w:uiPriority="47"/>
-    <w:lsdException w:name="List Table 3" w:uiPriority="48"/>
-    <w:lsdException w:name="List Table 4" w:uiPriority="49"/>
-    <w:lsdException w:name="List Table 5 Dark" w:uiPriority="50"/>
-    <w:lsdException w:name="List Table 6 Colorful" w:uiPriority="51"/>
-    <w:lsdException w:name="List Table 7 Colorful" w:uiPriority="52"/>
-    <w:lsdException w:name="List Table 1 Light Accent 1" w:uiPriority="46"/>
-    <w:lsdException w:name="List Table 2 Accent 1" w:uiPriority="47"/>
-    <w:lsdException w:name="List Table 3 Accent 1" w:uiPriority="48"/>
-    <w:lsdException w:name="List Table 4 Accent 1" w:uiPriority="49"/>
-    <w:lsdException w:name="List Table 5 Dark Accent 1" w:uiPriority="50"/>
-    <w:lsdException w:name="List Table 6 Colorful Accent 1" w:uiPriority="51"/>
-    <w:lsdException w:name="List Table 7 Colorful Accent 1" w:uiPriority="52"/>
-    <w:lsdException w:name="List Table 1 Light Accent 2" w:uiPriority="46"/>
-    <w:lsdException w:name="List Table 2 Accent 2" w:uiPriority="47"/>
-    <w:lsdException w:name="List Table 3 Accent 2" w:uiPriority="48"/>
-    <w:lsdException w:name="List Table 4 Accent 2" w:uiPriority="49"/>
-    <w:lsdException w:name="List Table 5 Dark Accent 2" w:uiPriority="50"/>
-    <w:lsdException w:name="List Table 6 Colorful Accent 2" w:uiPriority="51"/>
-    <w:lsdException w:name="List Table 7 Colorful Accent 2" w:uiPriority="52"/>
-    <w:lsdException w:name="List Table 1 Light Accent 3" w:uiPriority="46"/>
-    <w:lsdException w:name="List Table 2 Accent 3" w:uiPriority="47"/>
-    <w:lsdException w:name="List Table 3 Accent 3" w:uiPriority="48"/>
-    <w:lsdException w:name="List Table 4 Accent 3" w:uiPriority="49"/>
-    <w:lsdException w:name="List Table 5 Dark Accent 3" w:uiPriority="50"/>
-    <w:lsdException w:name="List Table 6 Colorful Accent 3" w:uiPriority="51"/>
-    <w:lsdException w:name="List Table 7 Colorful Accent 3" w:uiPriority="52"/>
-    <w:lsdException w:name="List Table 1 Light Accent 4" w:uiPriority="46"/>
-    <w:lsdException w:name="List Table 2 Accent 4" w:uiPriority="47"/>
-    <w:lsdException w:name="List Table 3 Accent 4" w:uiPriority="48"/>
-    <w:lsdException w:name="List Table 4 Accent 4" w:uiPriority="49"/>
-    <w:lsdException w:name="List Table 5 Dark Accent 4" w:uiPriority="50"/>
-    <w:lsdException w:name="List Table 6 Colorful Accent 4" w:uiPriority="51"/>
-    <w:lsdException w:name="List Table 7 Colorful Accent 4" w:uiPriority="52"/>
-    <w:lsdException w:name="List Table 1 Light Accent 5" w:uiPriority="46"/>
-    <w:lsdException w:name="List Table 2 Accent 5" w:uiPriority="47"/>
-    <w:lsdException w:name="List Table 3 Accent 5" w:uiPriority="48"/>
-    <w:lsdException w:name="List Table 4 Accent 5" w:uiPriority="49"/>
-    <w:lsdException w:name="List Table 5 Dark Accent 5" w:uiPriority="50"/>
-    <w:lsdException w:name="List Table 6 Colorful Accent 5" w:uiPriority="51"/>
-    <w:lsdException w:name="List Table 7 Colorful Accent 5" w:uiPriority="52"/>
-    <w:lsdException w:name="List Table 1 Light Accent 6" w:uiPriority="46"/>
-    <w:lsdException w:name="List Table 2 Accent 6" w:uiPriority="47"/>
-    <w:lsdException w:name="List Table 3 Accent 6" w:uiPriority="48"/>
-    <w:lsdException w:name="List Table 4 Accent 6" w:uiPriority="49"/>
-    <w:lsdException w:name="List Table 5 Dark Accent 6" w:uiPriority="50"/>
-    <w:lsdException w:name="List Table 6 Colorful Accent 6" w:uiPriority="51"/>
-    <w:lsdException w:name="List Table 7 Colorful Accent 6" w:uiPriority="52"/>
-    <w:lsdException w:name="Mention" w:semiHidden="1" w:unhideWhenUsed="1"/>
-    <w:lsdException w:name="Smart Hyperlink" w:semiHidden="1" w:unhideWhenUsed="1"/>
-    <w:lsdException w:name="Hashtag" w:semiHidden="1" w:unhideWhenUsed="1"/>
-    <w:lsdException w:name="Unresolved Mention" w:semiHidden="1" w:unhideWhenUsed="1"/>
-  </w:latentStyles>
-  <w:style w:type="paragraph" w:default="1" w:styleId="Normal">
-    <w:name w:val="Normal"/>
-    <w:qFormat/>
-  </w:style>
-  <w:style w:type="character" w:default="1" w:styleId="DefaultParagraphFont">
-    <w:name w:val="Default Paragraph Font"/>
-    <w:uiPriority w:val="1"/>
-    <w:semiHidden/>
-    <w:unhideWhenUsed/>
-  </w:style>
-  <w:style w:type="table" w:default="1" w:styleId="TableNormal">
-    <w:name w:val="Normal Table"/>
-    <w:uiPriority w:val="99"/>
-    <w:semiHidden/>
-    <w:unhideWhenUsed/>
-    <w:tblPr>
-      <w:tblInd w:w="0" w:type="dxa"/>
-      <w:tblCellMar>
-        <w:top w:w="0" w:type="dxa"/>
-        <w:left w:w="108" w:type="dxa"/>
-        <w:bottom w:w="0" w:type="dxa"/>
-        <w:right w:w="108" w:type="dxa"/>
-      </w:tblCellMar>
-    </w:tblPr>
-  </w:style>
-  <w:style w:type="numbering" w:default="1" w:styleId="NoList">
-    <w:name w:val="No List"/>
-    <w:uiPriority w:val="99"/>
-    <w:semiHidden/>
-    <w:unhideWhenUsed/>
-  </w:style>
-  <w:style w:type="character" w:styleId="PlaceholderText">
-    <w:name w:val="Placeholder Text"/>
-    <w:basedOn w:val="DefaultParagraphFont"/>
-    <w:uiPriority w:val="99"/>
-    <w:semiHidden/>
-    <w:rsid w:val="00714C74"/>
-    <w:rPr>
-      <w:color w:val="808080"/>
-    </w:rPr>
-  </w:style>
-</w:styles>
-</file>
-
-<file path=word/glossary/webSettings.xml><?xml version="1.0" encoding="utf-8"?>
-<w:webSettings xmlns:mc="http://schemas.openxmlformats.org/markup-compatibility/2006" xmlns:r="http://schemas.openxmlformats.org/officeDocument/2006/relationships" xmlns:w="http://schemas.openxmlformats.org/wordprocessingml/2006/main" xmlns:w14="http://schemas.microsoft.com/office/word/2010/wordml" xmlns:w15="http://schemas.microsoft.com/office/word/2012/wordml" xmlns:w16cid="http://schemas.microsoft.com/office/word/2016/wordml/cid" xmlns:w16se="http://schemas.microsoft.com/office/word/2015/wordml/symex" mc:Ignorable="w14 w15 w16se w16cid">
-  <w:optimizeForBrowser/>
-  <w:allowPNG/>
-</w:webSettings>
 </file>
 
 <file path=word/theme/theme1.xml><?xml version="1.0" encoding="utf-8"?>
@@ -7693,7 +7257,7 @@
 </file>
 
 <file path=customXml/itemProps1.xml><?xml version="1.0" encoding="utf-8"?>
-<ds:datastoreItem xmlns:ds="http://schemas.openxmlformats.org/officeDocument/2006/customXml" ds:itemID="{BBDF422B-6781-4327-9141-E13E7AD71C59}">
+<ds:datastoreItem xmlns:ds="http://schemas.openxmlformats.org/officeDocument/2006/customXml" ds:itemID="{A29C1A9C-1440-495D-99A1-8F4D40E39EC0}">
   <ds:schemaRefs>
     <ds:schemaRef ds:uri="http://schemas.openxmlformats.org/officeDocument/2006/bibliography"/>
   </ds:schemaRefs>

</xml_diff>

<commit_message>
Minor edits for report 2
</commit_message>
<xml_diff>
--- a/Lab 2/g21_Lab2_Report.docx
+++ b/Lab 2/g21_Lab2_Report.docx
@@ -1,6 +1,6 @@
 
 <file path=word/document.xml><?xml version="1.0" encoding="utf-8"?>
-<w:document xmlns:wpc="http://schemas.microsoft.com/office/word/2010/wordprocessingCanvas" xmlns:cx="http://schemas.microsoft.com/office/drawing/2014/chartex" xmlns:cx1="http://schemas.microsoft.com/office/drawing/2015/9/8/chartex" xmlns:cx2="http://schemas.microsoft.com/office/drawing/2015/10/21/chartex" xmlns:cx3="http://schemas.microsoft.com/office/drawing/2016/5/9/chartex" xmlns:cx4="http://schemas.microsoft.com/office/drawing/2016/5/10/chartex" xmlns:cx5="http://schemas.microsoft.com/office/drawing/2016/5/11/chartex" xmlns:cx6="http://schemas.microsoft.com/office/drawing/2016/5/12/chartex" xmlns:cx7="http://schemas.microsoft.com/office/drawing/2016/5/13/chartex" xmlns:cx8="http://schemas.microsoft.com/office/drawing/2016/5/14/chartex" xmlns:mc="http://schemas.openxmlformats.org/markup-compatibility/2006" xmlns:aink="http://schemas.microsoft.com/office/drawing/2016/ink" xmlns:am3d="http://schemas.microsoft.com/office/drawing/2017/model3d" xmlns:o="urn:schemas-microsoft-com:office:office" xmlns:r="http://schemas.openxmlformats.org/officeDocument/2006/relationships" xmlns:m="http://schemas.openxmlformats.org/officeDocument/2006/math" xmlns:v="urn:schemas-microsoft-com:vml" xmlns:wp14="http://schemas.microsoft.com/office/word/2010/wordprocessingDrawing" xmlns:wp="http://schemas.openxmlformats.org/drawingml/2006/wordprocessingDrawing" xmlns:w10="urn:schemas-microsoft-com:office:word" xmlns:w="http://schemas.openxmlformats.org/wordprocessingml/2006/main" xmlns:w14="http://schemas.microsoft.com/office/word/2010/wordml" xmlns:w15="http://schemas.microsoft.com/office/word/2012/wordml" xmlns:w16cid="http://schemas.microsoft.com/office/word/2016/wordml/cid" xmlns:w16se="http://schemas.microsoft.com/office/word/2015/wordml/symex" xmlns:wpg="http://schemas.microsoft.com/office/word/2010/wordprocessingGroup" xmlns:wpi="http://schemas.microsoft.com/office/word/2010/wordprocessingInk" xmlns:wne="http://schemas.microsoft.com/office/word/2006/wordml" xmlns:wps="http://schemas.microsoft.com/office/word/2010/wordprocessingShape" mc:Ignorable="w14 w15 w16se w16cid wp14">
+<w:document xmlns:wpc="http://schemas.microsoft.com/office/word/2010/wordprocessingCanvas" xmlns:cx="http://schemas.microsoft.com/office/drawing/2014/chartex" xmlns:cx1="http://schemas.microsoft.com/office/drawing/2015/9/8/chartex" xmlns:cx2="http://schemas.microsoft.com/office/drawing/2015/10/21/chartex" xmlns:cx3="http://schemas.microsoft.com/office/drawing/2016/5/9/chartex" xmlns:cx4="http://schemas.microsoft.com/office/drawing/2016/5/10/chartex" xmlns:cx5="http://schemas.microsoft.com/office/drawing/2016/5/11/chartex" xmlns:cx6="http://schemas.microsoft.com/office/drawing/2016/5/12/chartex" xmlns:cx7="http://schemas.microsoft.com/office/drawing/2016/5/13/chartex" xmlns:cx8="http://schemas.microsoft.com/office/drawing/2016/5/14/chartex" xmlns:mc="http://schemas.openxmlformats.org/markup-compatibility/2006" xmlns:aink="http://schemas.microsoft.com/office/drawing/2016/ink" xmlns:am3d="http://schemas.microsoft.com/office/drawing/2017/model3d" xmlns:o="urn:schemas-microsoft-com:office:office" xmlns:r="http://schemas.openxmlformats.org/officeDocument/2006/relationships" xmlns:m="http://schemas.openxmlformats.org/officeDocument/2006/math" xmlns:v="urn:schemas-microsoft-com:vml" xmlns:wp14="http://schemas.microsoft.com/office/word/2010/wordprocessingDrawing" xmlns:wp="http://schemas.openxmlformats.org/drawingml/2006/wordprocessingDrawing" xmlns:w10="urn:schemas-microsoft-com:office:word" xmlns:w="http://schemas.openxmlformats.org/wordprocessingml/2006/main" xmlns:w14="http://schemas.microsoft.com/office/word/2010/wordml" xmlns:w15="http://schemas.microsoft.com/office/word/2012/wordml" xmlns:w16se="http://schemas.microsoft.com/office/word/2015/wordml/symex" xmlns:wpg="http://schemas.microsoft.com/office/word/2010/wordprocessingGroup" xmlns:wpi="http://schemas.microsoft.com/office/word/2010/wordprocessingInk" xmlns:wne="http://schemas.microsoft.com/office/word/2006/wordml" xmlns:wps="http://schemas.microsoft.com/office/word/2010/wordprocessingShape" mc:Ignorable="w14 w15 w16se wp14">
   <w:body>
     <w:p>
       <w:pPr>
@@ -52,19 +52,11 @@
           <w:szCs w:val="24"/>
         </w:rPr>
       </w:pPr>
-      <w:proofErr w:type="spellStart"/>
-      <w:r>
-        <w:rPr>
-          <w:szCs w:val="24"/>
-        </w:rPr>
-        <w:t>Sorto</w:t>
-      </w:r>
-      <w:proofErr w:type="spellEnd"/>
-      <w:r>
-        <w:rPr>
-          <w:szCs w:val="24"/>
-        </w:rPr>
-        <w:t>-Ventura, Kevin-Rafael (260692767)</w:t>
+      <w:r>
+        <w:rPr>
+          <w:szCs w:val="24"/>
+        </w:rPr>
+        <w:t>Sorto-Ventura, Kevin-Rafael (260692767)</w:t>
       </w:r>
       <w:r>
         <w:rPr>
@@ -2195,7 +2187,19 @@
         <w:rPr>
           <w:szCs w:val="24"/>
         </w:rPr>
-        <w:t xml:space="preserve"> random number generator algorithm which was implemented in their computers in the 1960s [1]. The second part was the design of a Pop-Enable circuit which takes a 6-bit input and generates a 52-bit output based on a lookup table (ROM module). Finally, the hardware description of the 7-bit segment decoder was through the VHDL equivalent of a truth table. Note that all three of these circuits will become important building blocks for the term project which involves playing a card game.</w:t>
+        <w:t xml:space="preserve"> random number generator algorithm which was implemented in their computers in the 1960s [1]. The second part was the design of a Pop-Enable circuit which takes a 6-bit input and generates a 52-bit output based on a lookup table (ROM module). Finally, the hardware description of the 7-bit segment decoder was</w:t>
+      </w:r>
+      <w:r>
+        <w:rPr>
+          <w:szCs w:val="24"/>
+        </w:rPr>
+        <w:t xml:space="preserve"> done</w:t>
+      </w:r>
+      <w:r>
+        <w:rPr>
+          <w:szCs w:val="24"/>
+        </w:rPr>
+        <w:t xml:space="preserve"> through the VHDL equivalent of a truth table. Note that all three of these circuits will become important building blocks for the term project which involves playing a card game.</w:t>
       </w:r>
     </w:p>
     <w:p>
@@ -3067,19 +3071,41 @@
         </w:rPr>
         <w:t xml:space="preserve">, the operation is instead simplified </w:t>
       </w:r>
-      <w:proofErr w:type="gramStart"/>
-      <w:r>
-        <w:rPr>
-          <w:szCs w:val="24"/>
-        </w:rPr>
-        <w:t>by  left</w:t>
-      </w:r>
-      <w:proofErr w:type="gramEnd"/>
-      <w:r>
-        <w:rPr>
-          <w:szCs w:val="24"/>
-        </w:rPr>
-        <w:t xml:space="preserve">-shifting the seed by 16,1, and 0 and summing them. </w:t>
+      <w:r>
+        <w:rPr>
+          <w:szCs w:val="24"/>
+        </w:rPr>
+        <w:t>by left</w:t>
+      </w:r>
+      <w:r>
+        <w:rPr>
+          <w:szCs w:val="24"/>
+        </w:rPr>
+        <w:t>-shif</w:t>
+      </w:r>
+      <w:r>
+        <w:rPr>
+          <w:szCs w:val="24"/>
+        </w:rPr>
+        <w:t>ting the seed by 16,1, and</w:t>
+      </w:r>
+      <w:r>
+        <w:rPr>
+          <w:szCs w:val="24"/>
+        </w:rPr>
+        <w:t xml:space="preserve"> summing</w:t>
+      </w:r>
+      <w:r>
+        <w:rPr>
+          <w:szCs w:val="24"/>
+        </w:rPr>
+        <w:t xml:space="preserve"> these two values with the non-shifted input</w:t>
+      </w:r>
+      <w:r>
+        <w:rPr>
+          <w:szCs w:val="24"/>
+        </w:rPr>
+        <w:t xml:space="preserve">. </w:t>
       </w:r>
     </w:p>
     <w:p>
@@ -3238,48 +3264,20 @@
       <w:r>
         <w:t xml:space="preserve">Figure </w:t>
       </w:r>
-      <w:r>
-        <w:fldChar w:fldCharType="begin"/>
-      </w:r>
-      <w:r>
-        <w:instrText xml:space="preserve"> SEQ Figure \* ARABIC </w:instrText>
-      </w:r>
-      <w:r>
-        <w:fldChar w:fldCharType="separate"/>
-      </w:r>
-      <w:r>
-        <w:rPr>
-          <w:noProof/>
-        </w:rPr>
-        <w:t>1</w:t>
-      </w:r>
-      <w:r>
-        <w:rPr>
-          <w:noProof/>
-        </w:rPr>
-        <w:fldChar w:fldCharType="end"/>
-      </w:r>
+      <w:fldSimple w:instr=" SEQ Figure \* ARABIC ">
+        <w:r>
+          <w:rPr>
+            <w:noProof/>
+          </w:rPr>
+          <w:t>1</w:t>
+        </w:r>
+      </w:fldSimple>
       <w:bookmarkEnd w:id="8"/>
       <w:r>
         <w:t xml:space="preserve"> g21_RANDU Block Diagram</w:t>
       </w:r>
       <w:bookmarkEnd w:id="9"/>
       <w:bookmarkEnd w:id="10"/>
-    </w:p>
-    <w:p>
-      <w:pPr>
-        <w:contextualSpacing/>
-        <w:rPr>
-          <w:szCs w:val="24"/>
-        </w:rPr>
-      </w:pPr>
-    </w:p>
-    <w:p>
-      <w:pPr>
-        <w:rPr>
-          <w:szCs w:val="24"/>
-        </w:rPr>
-      </w:pPr>
     </w:p>
     <w:p>
       <w:pPr>
@@ -3299,6 +3297,7 @@
           <w:sz w:val="24"/>
           <w:szCs w:val="24"/>
         </w:rPr>
+        <w:lastRenderedPageBreak/>
         <w:t>Schematic</w:t>
       </w:r>
       <w:bookmarkEnd w:id="12"/>
@@ -3357,27 +3356,14 @@
       <w:r>
         <w:t xml:space="preserve">Figure </w:t>
       </w:r>
-      <w:r>
-        <w:fldChar w:fldCharType="begin"/>
-      </w:r>
-      <w:r>
-        <w:instrText xml:space="preserve"> SEQ Figure \* ARABIC </w:instrText>
-      </w:r>
-      <w:r>
-        <w:fldChar w:fldCharType="separate"/>
-      </w:r>
-      <w:r>
-        <w:rPr>
-          <w:noProof/>
-        </w:rPr>
-        <w:t>2</w:t>
-      </w:r>
-      <w:r>
-        <w:rPr>
-          <w:noProof/>
-        </w:rPr>
-        <w:fldChar w:fldCharType="end"/>
-      </w:r>
+      <w:fldSimple w:instr=" SEQ Figure \* ARABIC ">
+        <w:r>
+          <w:rPr>
+            <w:noProof/>
+          </w:rPr>
+          <w:t>2</w:t>
+        </w:r>
+      </w:fldSimple>
       <w:r>
         <w:t xml:space="preserve"> g21_RANDU schematic generated from VHDL file</w:t>
       </w:r>
@@ -3666,8 +3652,6 @@
           <w:szCs w:val="24"/>
         </w:rPr>
       </w:pPr>
-      <w:bookmarkStart w:id="16" w:name="_GoBack"/>
-      <w:bookmarkEnd w:id="16"/>
     </w:p>
     <w:p>
       <w:pPr>
@@ -3726,32 +3710,19 @@
         <w:pStyle w:val="Caption"/>
         <w:jc w:val="center"/>
       </w:pPr>
-      <w:bookmarkStart w:id="17" w:name="_Ref496472516"/>
-      <w:bookmarkStart w:id="18" w:name="_Toc496473904"/>
+      <w:bookmarkStart w:id="16" w:name="_Ref496472516"/>
+      <w:bookmarkStart w:id="17" w:name="_Toc496473904"/>
       <w:r>
         <w:t xml:space="preserve">Figure </w:t>
       </w:r>
-      <w:r>
-        <w:fldChar w:fldCharType="begin"/>
-      </w:r>
-      <w:r>
-        <w:instrText xml:space="preserve"> SEQ Figure \* ARABIC </w:instrText>
-      </w:r>
-      <w:r>
-        <w:fldChar w:fldCharType="separate"/>
-      </w:r>
-      <w:r>
-        <w:rPr>
-          <w:noProof/>
-        </w:rPr>
-        <w:t>3</w:t>
-      </w:r>
-      <w:r>
-        <w:rPr>
-          <w:noProof/>
-        </w:rPr>
-        <w:fldChar w:fldCharType="end"/>
-      </w:r>
+      <w:fldSimple w:instr=" SEQ Figure \* ARABIC ">
+        <w:r>
+          <w:rPr>
+            <w:noProof/>
+          </w:rPr>
+          <w:t>3</w:t>
+        </w:r>
+      </w:fldSimple>
       <w:r>
         <w:t xml:space="preserve"> g21_RANDU function</w:t>
       </w:r>
@@ -3761,8 +3732,8 @@
       <w:r>
         <w:t xml:space="preserve"> simulation results</w:t>
       </w:r>
+      <w:bookmarkEnd w:id="16"/>
       <w:bookmarkEnd w:id="17"/>
-      <w:bookmarkEnd w:id="18"/>
     </w:p>
     <w:p>
       <w:pPr>
@@ -3771,8 +3742,8 @@
           <w:szCs w:val="32"/>
         </w:rPr>
       </w:pPr>
-      <w:bookmarkStart w:id="19" w:name="_5qlhybz6rn9k" w:colFirst="0" w:colLast="0"/>
-      <w:bookmarkEnd w:id="19"/>
+      <w:bookmarkStart w:id="18" w:name="_5qlhybz6rn9k" w:colFirst="0" w:colLast="0"/>
+      <w:bookmarkEnd w:id="18"/>
       <w:r>
         <w:rPr>
           <w:sz w:val="32"/>
@@ -3789,7 +3760,7 @@
           <w:szCs w:val="32"/>
         </w:rPr>
       </w:pPr>
-      <w:bookmarkStart w:id="20" w:name="_Toc496473759"/>
+      <w:bookmarkStart w:id="19" w:name="_Toc496473759"/>
       <w:r>
         <w:rPr>
           <w:sz w:val="32"/>
@@ -3798,7 +3769,7 @@
         <w:lastRenderedPageBreak/>
         <w:t>g21_pop_enable</w:t>
       </w:r>
-      <w:bookmarkEnd w:id="20"/>
+      <w:bookmarkEnd w:id="19"/>
     </w:p>
     <w:p>
       <w:pPr>
@@ -3809,9 +3780,9 @@
           <w:szCs w:val="24"/>
         </w:rPr>
       </w:pPr>
-      <w:bookmarkStart w:id="21" w:name="_2pagjvpbvvk2" w:colFirst="0" w:colLast="0"/>
-      <w:bookmarkStart w:id="22" w:name="_Toc496473760"/>
-      <w:bookmarkEnd w:id="21"/>
+      <w:bookmarkStart w:id="20" w:name="_2pagjvpbvvk2" w:colFirst="0" w:colLast="0"/>
+      <w:bookmarkStart w:id="21" w:name="_Toc496473760"/>
+      <w:bookmarkEnd w:id="20"/>
       <w:r>
         <w:rPr>
           <w:b/>
@@ -3820,7 +3791,7 @@
         </w:rPr>
         <w:t>Circuit Function</w:t>
       </w:r>
-      <w:bookmarkEnd w:id="22"/>
+      <w:bookmarkEnd w:id="21"/>
       <w:r>
         <w:rPr>
           <w:b/>
@@ -4190,7 +4161,13 @@
               <w:rPr>
                 <w:szCs w:val="24"/>
               </w:rPr>
-              <w:t>P_EN</w:t>
+              <w:t>P_</w:t>
+            </w:r>
+            <w:r>
+              <w:rPr>
+                <w:szCs w:val="24"/>
+              </w:rPr>
+              <w:t>EN</w:t>
             </w:r>
           </w:p>
         </w:tc>
@@ -4281,9 +4258,9 @@
           <w:szCs w:val="24"/>
         </w:rPr>
       </w:pPr>
-      <w:bookmarkStart w:id="23" w:name="_ezd5rri03t3q" w:colFirst="0" w:colLast="0"/>
-      <w:bookmarkStart w:id="24" w:name="_Toc496473761"/>
-      <w:bookmarkEnd w:id="23"/>
+      <w:bookmarkStart w:id="22" w:name="_ezd5rri03t3q" w:colFirst="0" w:colLast="0"/>
+      <w:bookmarkStart w:id="23" w:name="_Toc496473761"/>
+      <w:bookmarkEnd w:id="22"/>
       <w:r>
         <w:rPr>
           <w:b/>
@@ -4292,7 +4269,7 @@
         </w:rPr>
         <w:t>Circuit Design</w:t>
       </w:r>
-      <w:bookmarkEnd w:id="24"/>
+      <w:bookmarkEnd w:id="23"/>
     </w:p>
     <w:p>
       <w:pPr>
@@ -4397,9 +4374,9 @@
           <w:szCs w:val="24"/>
         </w:rPr>
       </w:pPr>
-      <w:bookmarkStart w:id="25" w:name="_hvktqo7pcq88" w:colFirst="0" w:colLast="0"/>
-      <w:bookmarkStart w:id="26" w:name="_Toc496473762"/>
-      <w:bookmarkEnd w:id="25"/>
+      <w:bookmarkStart w:id="24" w:name="_hvktqo7pcq88" w:colFirst="0" w:colLast="0"/>
+      <w:bookmarkStart w:id="25" w:name="_Toc496473762"/>
+      <w:bookmarkEnd w:id="24"/>
       <w:r>
         <w:rPr>
           <w:b/>
@@ -4408,7 +4385,7 @@
         </w:rPr>
         <w:t>Schematic</w:t>
       </w:r>
-      <w:bookmarkEnd w:id="26"/>
+      <w:bookmarkEnd w:id="25"/>
     </w:p>
     <w:p>
       <w:pPr>
@@ -4466,37 +4443,24 @@
           <w:szCs w:val="24"/>
         </w:rPr>
       </w:pPr>
-      <w:bookmarkStart w:id="27" w:name="_Ref496473095"/>
-      <w:bookmarkStart w:id="28" w:name="_Toc496473905"/>
+      <w:bookmarkStart w:id="26" w:name="_Ref496473095"/>
+      <w:bookmarkStart w:id="27" w:name="_Toc496473905"/>
       <w:r>
         <w:t xml:space="preserve">Figure </w:t>
       </w:r>
-      <w:r>
-        <w:fldChar w:fldCharType="begin"/>
-      </w:r>
-      <w:r>
-        <w:instrText xml:space="preserve"> SEQ Figure \* ARABIC </w:instrText>
-      </w:r>
-      <w:r>
-        <w:fldChar w:fldCharType="separate"/>
-      </w:r>
-      <w:r>
-        <w:rPr>
-          <w:noProof/>
-        </w:rPr>
-        <w:t>4</w:t>
-      </w:r>
-      <w:r>
-        <w:rPr>
-          <w:noProof/>
-        </w:rPr>
-        <w:fldChar w:fldCharType="end"/>
-      </w:r>
+      <w:fldSimple w:instr=" SEQ Figure \* ARABIC ">
+        <w:r>
+          <w:rPr>
+            <w:noProof/>
+          </w:rPr>
+          <w:t>4</w:t>
+        </w:r>
+      </w:fldSimple>
       <w:r>
         <w:t xml:space="preserve"> g21_pop_enable schematic generated from VHDL file</w:t>
       </w:r>
+      <w:bookmarkEnd w:id="26"/>
       <w:bookmarkEnd w:id="27"/>
-      <w:bookmarkEnd w:id="28"/>
     </w:p>
     <w:p>
       <w:pPr>
@@ -4507,9 +4471,9 @@
           <w:szCs w:val="24"/>
         </w:rPr>
       </w:pPr>
-      <w:bookmarkStart w:id="29" w:name="_aikr1lq25i2v" w:colFirst="0" w:colLast="0"/>
-      <w:bookmarkStart w:id="30" w:name="_Toc496473763"/>
-      <w:bookmarkEnd w:id="29"/>
+      <w:bookmarkStart w:id="28" w:name="_aikr1lq25i2v" w:colFirst="0" w:colLast="0"/>
+      <w:bookmarkStart w:id="29" w:name="_Toc496473763"/>
+      <w:bookmarkEnd w:id="28"/>
       <w:r>
         <w:rPr>
           <w:b/>
@@ -4518,7 +4482,7 @@
         </w:rPr>
         <w:t>Simulation and Discussion</w:t>
       </w:r>
-      <w:bookmarkEnd w:id="30"/>
+      <w:bookmarkEnd w:id="29"/>
     </w:p>
     <w:p>
       <w:r>
@@ -4577,7 +4541,7 @@
         <w:drawing>
           <wp:inline distT="114300" distB="114300" distL="114300" distR="114300">
             <wp:extent cx="5943600" cy="355600"/>
-            <wp:effectExtent l="0" t="0" r="0" b="0"/>
+            <wp:effectExtent l="0" t="0" r="0" b="6350"/>
             <wp:docPr id="5" name="image14.png" descr="PopEnableSim.PNG"/>
             <wp:cNvGraphicFramePr/>
             <a:graphic xmlns:a="http://schemas.openxmlformats.org/drawingml/2006/main">
@@ -4616,35 +4580,22 @@
         <w:pStyle w:val="Caption"/>
         <w:jc w:val="center"/>
       </w:pPr>
-      <w:bookmarkStart w:id="31" w:name="_Toc496473906"/>
+      <w:bookmarkStart w:id="30" w:name="_Toc496473906"/>
       <w:r>
         <w:t xml:space="preserve">Figure </w:t>
       </w:r>
-      <w:r>
-        <w:fldChar w:fldCharType="begin"/>
-      </w:r>
-      <w:r>
-        <w:instrText xml:space="preserve"> SEQ Figure \* ARABIC </w:instrText>
-      </w:r>
-      <w:r>
-        <w:fldChar w:fldCharType="separate"/>
-      </w:r>
-      <w:r>
-        <w:rPr>
-          <w:noProof/>
-        </w:rPr>
-        <w:t>5</w:t>
-      </w:r>
-      <w:r>
-        <w:rPr>
-          <w:noProof/>
-        </w:rPr>
-        <w:fldChar w:fldCharType="end"/>
-      </w:r>
+      <w:fldSimple w:instr=" SEQ Figure \* ARABIC ">
+        <w:r>
+          <w:rPr>
+            <w:noProof/>
+          </w:rPr>
+          <w:t>5</w:t>
+        </w:r>
+      </w:fldSimple>
       <w:r>
         <w:t xml:space="preserve"> g21_pop_enable functional simulation results</w:t>
       </w:r>
-      <w:bookmarkEnd w:id="31"/>
+      <w:bookmarkEnd w:id="30"/>
     </w:p>
     <w:p>
       <w:pPr>
@@ -4653,8 +4604,8 @@
           <w:szCs w:val="32"/>
         </w:rPr>
       </w:pPr>
-      <w:bookmarkStart w:id="32" w:name="_fua1rv8rwwt6" w:colFirst="0" w:colLast="0"/>
-      <w:bookmarkEnd w:id="32"/>
+      <w:bookmarkStart w:id="31" w:name="_fua1rv8rwwt6" w:colFirst="0" w:colLast="0"/>
+      <w:bookmarkEnd w:id="31"/>
       <w:r>
         <w:rPr>
           <w:sz w:val="32"/>
@@ -4667,7 +4618,7 @@
       <w:pPr>
         <w:pStyle w:val="Heading1"/>
       </w:pPr>
-      <w:bookmarkStart w:id="33" w:name="_Toc496473764"/>
+      <w:bookmarkStart w:id="32" w:name="_Toc496473764"/>
       <w:r>
         <w:rPr>
           <w:sz w:val="32"/>
@@ -4676,7 +4627,7 @@
         <w:lastRenderedPageBreak/>
         <w:t>g21_7_segment_decoder</w:t>
       </w:r>
-      <w:bookmarkEnd w:id="33"/>
+      <w:bookmarkEnd w:id="32"/>
     </w:p>
     <w:p>
       <w:pPr>
@@ -4687,9 +4638,9 @@
           <w:szCs w:val="24"/>
         </w:rPr>
       </w:pPr>
-      <w:bookmarkStart w:id="34" w:name="_nk40tb1sn4ox" w:colFirst="0" w:colLast="0"/>
-      <w:bookmarkStart w:id="35" w:name="_Toc496473765"/>
-      <w:bookmarkEnd w:id="34"/>
+      <w:bookmarkStart w:id="33" w:name="_nk40tb1sn4ox" w:colFirst="0" w:colLast="0"/>
+      <w:bookmarkStart w:id="34" w:name="_Toc496473765"/>
+      <w:bookmarkEnd w:id="33"/>
       <w:r>
         <w:rPr>
           <w:b/>
@@ -4698,7 +4649,7 @@
         </w:rPr>
         <w:t>Circuit Function</w:t>
       </w:r>
-      <w:bookmarkEnd w:id="35"/>
+      <w:bookmarkEnd w:id="34"/>
     </w:p>
     <w:p>
       <w:pPr>
@@ -5240,42 +5191,29 @@
           <w:szCs w:val="24"/>
         </w:rPr>
       </w:pPr>
-      <w:bookmarkStart w:id="36" w:name="_Ref496473515"/>
-      <w:bookmarkStart w:id="37" w:name="_Ref496473458"/>
-      <w:bookmarkStart w:id="38" w:name="_Toc496473907"/>
+      <w:bookmarkStart w:id="35" w:name="_Ref496473515"/>
+      <w:bookmarkStart w:id="36" w:name="_Ref496473458"/>
+      <w:bookmarkStart w:id="37" w:name="_Toc496473907"/>
       <w:r>
         <w:t xml:space="preserve">Figure </w:t>
       </w:r>
-      <w:r>
-        <w:fldChar w:fldCharType="begin"/>
-      </w:r>
-      <w:r>
-        <w:instrText xml:space="preserve"> SEQ Figure \* ARABIC </w:instrText>
-      </w:r>
-      <w:r>
-        <w:fldChar w:fldCharType="separate"/>
-      </w:r>
-      <w:r>
-        <w:rPr>
-          <w:noProof/>
-        </w:rPr>
-        <w:t>6</w:t>
-      </w:r>
-      <w:r>
-        <w:rPr>
-          <w:noProof/>
-        </w:rPr>
-        <w:fldChar w:fldCharType="end"/>
+      <w:fldSimple w:instr=" SEQ Figure \* ARABIC ">
+        <w:r>
+          <w:rPr>
+            <w:noProof/>
+          </w:rPr>
+          <w:t>6</w:t>
+        </w:r>
+      </w:fldSimple>
+      <w:bookmarkEnd w:id="35"/>
+      <w:r>
+        <w:t xml:space="preserve"> Seven</w:t>
+      </w:r>
+      <w:r>
+        <w:t xml:space="preserve"> segment LED output based on code and mode inputs</w:t>
       </w:r>
       <w:bookmarkEnd w:id="36"/>
-      <w:r>
-        <w:t xml:space="preserve"> Seven</w:t>
-      </w:r>
-      <w:r>
-        <w:t xml:space="preserve"> segment LED output based on code and mode inputs</w:t>
-      </w:r>
       <w:bookmarkEnd w:id="37"/>
-      <w:bookmarkEnd w:id="38"/>
     </w:p>
     <w:p>
       <w:pPr>
@@ -5341,38 +5279,25 @@
           <w:szCs w:val="24"/>
         </w:rPr>
       </w:pPr>
-      <w:bookmarkStart w:id="39" w:name="_Toc496473908"/>
+      <w:bookmarkStart w:id="38" w:name="_Toc496473908"/>
       <w:r>
         <w:t xml:space="preserve">Figure </w:t>
       </w:r>
-      <w:r>
-        <w:fldChar w:fldCharType="begin"/>
-      </w:r>
-      <w:r>
-        <w:instrText xml:space="preserve"> SEQ Figure \* ARABIC </w:instrText>
-      </w:r>
-      <w:r>
-        <w:fldChar w:fldCharType="separate"/>
-      </w:r>
-      <w:r>
-        <w:rPr>
-          <w:noProof/>
-        </w:rPr>
-        <w:t>7</w:t>
-      </w:r>
-      <w:r>
-        <w:rPr>
-          <w:noProof/>
-        </w:rPr>
-        <w:fldChar w:fldCharType="end"/>
-      </w:r>
+      <w:fldSimple w:instr=" SEQ Figure \* ARABIC ">
+        <w:r>
+          <w:rPr>
+            <w:noProof/>
+          </w:rPr>
+          <w:t>7</w:t>
+        </w:r>
+      </w:fldSimple>
       <w:r>
         <w:t xml:space="preserve"> </w:t>
       </w:r>
       <w:r>
         <w:t>Mapping of the 7 segment LED output</w:t>
       </w:r>
-      <w:bookmarkEnd w:id="39"/>
+      <w:bookmarkEnd w:id="38"/>
     </w:p>
     <w:p>
       <w:pPr>
@@ -5391,9 +5316,9 @@
           <w:szCs w:val="24"/>
         </w:rPr>
       </w:pPr>
-      <w:bookmarkStart w:id="40" w:name="_w0639w39t2nc" w:colFirst="0" w:colLast="0"/>
-      <w:bookmarkStart w:id="41" w:name="_Toc496473766"/>
-      <w:bookmarkEnd w:id="40"/>
+      <w:bookmarkStart w:id="39" w:name="_w0639w39t2nc" w:colFirst="0" w:colLast="0"/>
+      <w:bookmarkStart w:id="40" w:name="_Toc496473766"/>
+      <w:bookmarkEnd w:id="39"/>
       <w:r>
         <w:rPr>
           <w:b/>
@@ -5402,7 +5327,7 @@
         </w:rPr>
         <w:t>Circuit Design</w:t>
       </w:r>
-      <w:bookmarkEnd w:id="41"/>
+      <w:bookmarkEnd w:id="40"/>
     </w:p>
     <w:p>
       <w:pPr>
@@ -5442,14 +5367,12 @@
         </w:rPr>
         <w:t xml:space="preserve">statement was used in </w:t>
       </w:r>
-      <w:proofErr w:type="spellStart"/>
-      <w:r>
-        <w:rPr>
-          <w:szCs w:val="24"/>
-        </w:rPr>
-        <w:t>vhdl</w:t>
-      </w:r>
-      <w:proofErr w:type="spellEnd"/>
+      <w:r>
+        <w:rPr>
+          <w:szCs w:val="24"/>
+        </w:rPr>
+        <w:t>VHDL</w:t>
+      </w:r>
       <w:r>
         <w:rPr>
           <w:szCs w:val="24"/>
@@ -5473,9 +5396,9 @@
           <w:szCs w:val="24"/>
         </w:rPr>
       </w:pPr>
-      <w:bookmarkStart w:id="42" w:name="_2fd6761bvigv" w:colFirst="0" w:colLast="0"/>
-      <w:bookmarkStart w:id="43" w:name="_Toc496473767"/>
-      <w:bookmarkEnd w:id="42"/>
+      <w:bookmarkStart w:id="41" w:name="_2fd6761bvigv" w:colFirst="0" w:colLast="0"/>
+      <w:bookmarkStart w:id="42" w:name="_Toc496473767"/>
+      <w:bookmarkEnd w:id="41"/>
       <w:r>
         <w:rPr>
           <w:b/>
@@ -5484,7 +5407,7 @@
         </w:rPr>
         <w:t>Schematic</w:t>
       </w:r>
-      <w:bookmarkEnd w:id="43"/>
+      <w:bookmarkEnd w:id="42"/>
     </w:p>
     <w:p/>
     <w:p>
@@ -5563,35 +5486,22 @@
           <w:szCs w:val="24"/>
         </w:rPr>
       </w:pPr>
-      <w:bookmarkStart w:id="44" w:name="_Toc496473909"/>
+      <w:bookmarkStart w:id="43" w:name="_Toc496473909"/>
       <w:r>
         <w:t xml:space="preserve">Figure </w:t>
       </w:r>
-      <w:r>
-        <w:fldChar w:fldCharType="begin"/>
-      </w:r>
-      <w:r>
-        <w:instrText xml:space="preserve"> SEQ Figure \* ARABIC </w:instrText>
-      </w:r>
-      <w:r>
-        <w:fldChar w:fldCharType="separate"/>
-      </w:r>
-      <w:r>
-        <w:rPr>
-          <w:noProof/>
-        </w:rPr>
-        <w:t>8</w:t>
-      </w:r>
-      <w:r>
-        <w:rPr>
-          <w:noProof/>
-        </w:rPr>
-        <w:fldChar w:fldCharType="end"/>
-      </w:r>
+      <w:fldSimple w:instr=" SEQ Figure \* ARABIC ">
+        <w:r>
+          <w:rPr>
+            <w:noProof/>
+          </w:rPr>
+          <w:t>8</w:t>
+        </w:r>
+      </w:fldSimple>
       <w:r>
         <w:t xml:space="preserve"> g21_7_segment_decoder schematic generated from VHDL file</w:t>
       </w:r>
-      <w:bookmarkEnd w:id="44"/>
+      <w:bookmarkEnd w:id="43"/>
     </w:p>
     <w:p>
       <w:pPr>
@@ -5609,9 +5519,9 @@
           <w:szCs w:val="24"/>
         </w:rPr>
       </w:pPr>
-      <w:bookmarkStart w:id="45" w:name="_byedzqixjqqg" w:colFirst="0" w:colLast="0"/>
-      <w:bookmarkStart w:id="46" w:name="_Toc496473768"/>
-      <w:bookmarkEnd w:id="45"/>
+      <w:bookmarkStart w:id="44" w:name="_byedzqixjqqg" w:colFirst="0" w:colLast="0"/>
+      <w:bookmarkStart w:id="45" w:name="_Toc496473768"/>
+      <w:bookmarkEnd w:id="44"/>
       <w:r>
         <w:rPr>
           <w:b/>
@@ -5620,7 +5530,7 @@
         </w:rPr>
         <w:t>Simulation and Discussion</w:t>
       </w:r>
-      <w:bookmarkEnd w:id="46"/>
+      <w:bookmarkEnd w:id="45"/>
     </w:p>
     <w:p>
       <w:pPr>
@@ -5717,35 +5627,22 @@
           <w:szCs w:val="24"/>
         </w:rPr>
       </w:pPr>
-      <w:bookmarkStart w:id="47" w:name="_Toc496473910"/>
+      <w:bookmarkStart w:id="46" w:name="_Toc496473910"/>
       <w:r>
         <w:t xml:space="preserve">Figure </w:t>
       </w:r>
-      <w:r>
-        <w:fldChar w:fldCharType="begin"/>
-      </w:r>
-      <w:r>
-        <w:instrText xml:space="preserve"> SEQ Figure \* ARABIC </w:instrText>
-      </w:r>
-      <w:r>
-        <w:fldChar w:fldCharType="separate"/>
-      </w:r>
-      <w:r>
-        <w:rPr>
-          <w:noProof/>
-        </w:rPr>
-        <w:t>9</w:t>
-      </w:r>
-      <w:r>
-        <w:rPr>
-          <w:noProof/>
-        </w:rPr>
-        <w:fldChar w:fldCharType="end"/>
-      </w:r>
+      <w:fldSimple w:instr=" SEQ Figure \* ARABIC ">
+        <w:r>
+          <w:rPr>
+            <w:noProof/>
+          </w:rPr>
+          <w:t>9</w:t>
+        </w:r>
+      </w:fldSimple>
       <w:r>
         <w:t xml:space="preserve"> g21_7_segment_decoder functional simulation results</w:t>
       </w:r>
-      <w:bookmarkEnd w:id="47"/>
+      <w:bookmarkEnd w:id="46"/>
     </w:p>
     <w:p>
       <w:pPr>
@@ -5771,9 +5668,9 @@
           <w:szCs w:val="28"/>
         </w:rPr>
       </w:pPr>
-      <w:bookmarkStart w:id="48" w:name="_lkdm02vzjw8v" w:colFirst="0" w:colLast="0"/>
-      <w:bookmarkStart w:id="49" w:name="_Toc496473769"/>
-      <w:bookmarkEnd w:id="48"/>
+      <w:bookmarkStart w:id="47" w:name="_lkdm02vzjw8v" w:colFirst="0" w:colLast="0"/>
+      <w:bookmarkStart w:id="48" w:name="_Toc496473769"/>
+      <w:bookmarkEnd w:id="47"/>
       <w:r>
         <w:rPr>
           <w:sz w:val="28"/>
@@ -5781,124 +5678,132 @@
         </w:rPr>
         <w:t>Conclusion</w:t>
       </w:r>
+      <w:bookmarkEnd w:id="48"/>
+    </w:p>
+    <w:p>
+      <w:pPr>
+        <w:rPr>
+          <w:szCs w:val="24"/>
+        </w:rPr>
+      </w:pPr>
+    </w:p>
+    <w:p>
+      <w:pPr>
+        <w:rPr>
+          <w:szCs w:val="24"/>
+        </w:rPr>
+      </w:pPr>
+      <w:r>
+        <w:rPr>
+          <w:szCs w:val="24"/>
+        </w:rPr>
+        <w:t xml:space="preserve">This lab consisted of two types of circuits: the random number generator and input-output assignments. In the latter case, two circuits were designed: one using a multiplexor approach, the other with rom. The multiplexor circuit has the advantage of being quicker, but requires more </w:t>
+      </w:r>
+      <w:r>
+        <w:rPr>
+          <w:szCs w:val="24"/>
+        </w:rPr>
+        <w:t xml:space="preserve">extensive </w:t>
+      </w:r>
+      <w:r>
+        <w:rPr>
+          <w:szCs w:val="24"/>
+        </w:rPr>
+        <w:t xml:space="preserve">hardware as more inputs are to be mapped to outputs. The rom circuit </w:t>
+      </w:r>
+      <w:r>
+        <w:rPr>
+          <w:szCs w:val="24"/>
+        </w:rPr>
+        <w:t>is a slower alternative which requires a circuit with memory storage, but is more effective for larger sets of input-outputs. All three circuits were successfully simulated, but it was found that when a clock signal was used, it necessitated a high frequency to limit delays.</w:t>
+      </w:r>
+    </w:p>
+    <w:p>
+      <w:pPr>
+        <w:rPr>
+          <w:szCs w:val="24"/>
+        </w:rPr>
+      </w:pPr>
+    </w:p>
+    <w:p>
+      <w:pPr>
+        <w:rPr>
+          <w:szCs w:val="24"/>
+        </w:rPr>
+      </w:pPr>
+    </w:p>
+    <w:p>
+      <w:pPr>
+        <w:jc w:val="center"/>
+        <w:rPr>
+          <w:szCs w:val="24"/>
+        </w:rPr>
+      </w:pPr>
+    </w:p>
+    <w:p>
+      <w:pPr>
+        <w:jc w:val="center"/>
+        <w:rPr>
+          <w:szCs w:val="24"/>
+        </w:rPr>
+      </w:pPr>
+    </w:p>
+    <w:p>
+      <w:pPr>
+        <w:jc w:val="center"/>
+        <w:rPr>
+          <w:szCs w:val="24"/>
+        </w:rPr>
+      </w:pPr>
+    </w:p>
+    <w:p>
+      <w:pPr>
+        <w:jc w:val="center"/>
+        <w:rPr>
+          <w:szCs w:val="24"/>
+        </w:rPr>
+      </w:pPr>
+    </w:p>
+    <w:p>
+      <w:pPr>
+        <w:jc w:val="center"/>
+        <w:rPr>
+          <w:szCs w:val="24"/>
+        </w:rPr>
+      </w:pPr>
+    </w:p>
+    <w:p>
+      <w:pPr>
+        <w:jc w:val="center"/>
+        <w:rPr>
+          <w:szCs w:val="24"/>
+        </w:rPr>
+      </w:pPr>
+    </w:p>
+    <w:p>
+      <w:pPr>
+        <w:jc w:val="center"/>
+        <w:rPr>
+          <w:szCs w:val="24"/>
+        </w:rPr>
+      </w:pPr>
+    </w:p>
+    <w:p>
+      <w:pPr>
+        <w:pStyle w:val="Heading1"/>
+        <w:rPr>
+          <w:sz w:val="24"/>
+          <w:szCs w:val="24"/>
+        </w:rPr>
+      </w:pPr>
+      <w:bookmarkStart w:id="49" w:name="_u9q6l7q9yp9y" w:colFirst="0" w:colLast="0"/>
+      <w:bookmarkStart w:id="50" w:name="_1dqgz6f5b2yz" w:colFirst="0" w:colLast="0"/>
+      <w:bookmarkStart w:id="51" w:name="_Toc496473770"/>
       <w:bookmarkEnd w:id="49"/>
-    </w:p>
-    <w:p>
-      <w:pPr>
-        <w:rPr>
-          <w:szCs w:val="24"/>
-        </w:rPr>
-      </w:pPr>
-    </w:p>
-    <w:p>
-      <w:pPr>
-        <w:rPr>
-          <w:szCs w:val="24"/>
-        </w:rPr>
-      </w:pPr>
-      <w:r>
-        <w:rPr>
-          <w:szCs w:val="24"/>
-        </w:rPr>
-        <w:t xml:space="preserve">This lab consisted of two types of circuits: the random number generator and input-output assignments. In the latter case, two circuits were designed: one using a multiplexor approach, the other with rom. The multiplexor circuit has the advantage of being quicker, but requires more </w:t>
-      </w:r>
-      <w:r>
-        <w:rPr>
-          <w:szCs w:val="24"/>
-        </w:rPr>
-        <w:t xml:space="preserve">extensive </w:t>
-      </w:r>
-      <w:r>
-        <w:rPr>
-          <w:szCs w:val="24"/>
-        </w:rPr>
-        <w:t xml:space="preserve">hardware as more inputs are to be mapped to outputs. The rom circuit </w:t>
-      </w:r>
-      <w:r>
-        <w:rPr>
-          <w:szCs w:val="24"/>
-        </w:rPr>
-        <w:t>is a slower alternative which requires a circuit with memory storage, but is more effective for larger sets of input-outputs. All three circuits were successfully simulated, but it was found that when a clock signal was used, it necessitated a high frequency to limit delays.</w:t>
-      </w:r>
-    </w:p>
-    <w:p>
-      <w:pPr>
-        <w:rPr>
-          <w:szCs w:val="24"/>
-        </w:rPr>
-      </w:pPr>
-    </w:p>
-    <w:p>
-      <w:pPr>
-        <w:rPr>
-          <w:szCs w:val="24"/>
-        </w:rPr>
-      </w:pPr>
-    </w:p>
-    <w:p>
-      <w:pPr>
-        <w:jc w:val="center"/>
-        <w:rPr>
-          <w:szCs w:val="24"/>
-        </w:rPr>
-      </w:pPr>
-    </w:p>
-    <w:p>
-      <w:pPr>
-        <w:jc w:val="center"/>
-        <w:rPr>
-          <w:szCs w:val="24"/>
-        </w:rPr>
-      </w:pPr>
-    </w:p>
-    <w:p>
-      <w:pPr>
-        <w:jc w:val="center"/>
-        <w:rPr>
-          <w:szCs w:val="24"/>
-        </w:rPr>
-      </w:pPr>
-    </w:p>
-    <w:p>
-      <w:pPr>
-        <w:jc w:val="center"/>
-        <w:rPr>
-          <w:szCs w:val="24"/>
-        </w:rPr>
-      </w:pPr>
-    </w:p>
-    <w:p>
-      <w:pPr>
-        <w:jc w:val="center"/>
-        <w:rPr>
-          <w:szCs w:val="24"/>
-        </w:rPr>
-      </w:pPr>
-    </w:p>
-    <w:p>
-      <w:pPr>
-        <w:jc w:val="center"/>
-        <w:rPr>
-          <w:szCs w:val="24"/>
-        </w:rPr>
-      </w:pPr>
-    </w:p>
-    <w:p>
-      <w:pPr>
-        <w:jc w:val="center"/>
-        <w:rPr>
-          <w:szCs w:val="24"/>
-        </w:rPr>
-      </w:pPr>
-    </w:p>
-    <w:p>
-      <w:pPr>
-        <w:jc w:val="center"/>
-        <w:rPr>
-          <w:szCs w:val="24"/>
-        </w:rPr>
-      </w:pPr>
-    </w:p>
+      <w:bookmarkEnd w:id="50"/>
+    </w:p>
+    <w:p/>
+    <w:p/>
     <w:p>
       <w:pPr>
         <w:pStyle w:val="Heading1"/>
@@ -5907,28 +5812,24 @@
           <w:szCs w:val="28"/>
         </w:rPr>
       </w:pPr>
-      <w:bookmarkStart w:id="50" w:name="_u9q6l7q9yp9y" w:colFirst="0" w:colLast="0"/>
-      <w:bookmarkEnd w:id="50"/>
-    </w:p>
-    <w:p>
-      <w:pPr>
-        <w:pStyle w:val="Heading1"/>
+      <w:r>
         <w:rPr>
           <w:sz w:val="28"/>
           <w:szCs w:val="28"/>
         </w:rPr>
-      </w:pPr>
-      <w:bookmarkStart w:id="51" w:name="_1dqgz6f5b2yz" w:colFirst="0" w:colLast="0"/>
-      <w:bookmarkStart w:id="52" w:name="_Toc496473770"/>
-      <w:bookmarkEnd w:id="51"/>
+        <w:lastRenderedPageBreak/>
+        <w:t>R</w:t>
+      </w:r>
+      <w:bookmarkStart w:id="52" w:name="_GoBack"/>
+      <w:bookmarkEnd w:id="52"/>
       <w:r>
         <w:rPr>
           <w:sz w:val="28"/>
           <w:szCs w:val="28"/>
         </w:rPr>
-        <w:t>References</w:t>
-      </w:r>
-      <w:bookmarkEnd w:id="52"/>
+        <w:t>eferences</w:t>
+      </w:r>
+      <w:bookmarkEnd w:id="51"/>
     </w:p>
     <w:p>
       <w:pPr>
@@ -5951,7 +5852,6 @@
           <w:szCs w:val="24"/>
           <w:highlight w:val="white"/>
         </w:rPr>
-        <w:lastRenderedPageBreak/>
         <w:t>[1]    System/360 Scientific Subroutine Package, Version III, Programmer's Manual. IBM, White Plains, New York, 1968, p. 77</w:t>
       </w:r>
     </w:p>
@@ -6009,7 +5909,7 @@
 </file>
 
 <file path=word/endnotes.xml><?xml version="1.0" encoding="utf-8"?>
-<w:endnotes xmlns:wpc="http://schemas.microsoft.com/office/word/2010/wordprocessingCanvas" xmlns:cx="http://schemas.microsoft.com/office/drawing/2014/chartex" xmlns:cx1="http://schemas.microsoft.com/office/drawing/2015/9/8/chartex" xmlns:cx2="http://schemas.microsoft.com/office/drawing/2015/10/21/chartex" xmlns:cx3="http://schemas.microsoft.com/office/drawing/2016/5/9/chartex" xmlns:cx4="http://schemas.microsoft.com/office/drawing/2016/5/10/chartex" xmlns:cx5="http://schemas.microsoft.com/office/drawing/2016/5/11/chartex" xmlns:cx6="http://schemas.microsoft.com/office/drawing/2016/5/12/chartex" xmlns:cx7="http://schemas.microsoft.com/office/drawing/2016/5/13/chartex" xmlns:cx8="http://schemas.microsoft.com/office/drawing/2016/5/14/chartex" xmlns:mc="http://schemas.openxmlformats.org/markup-compatibility/2006" xmlns:aink="http://schemas.microsoft.com/office/drawing/2016/ink" xmlns:am3d="http://schemas.microsoft.com/office/drawing/2017/model3d" xmlns:o="urn:schemas-microsoft-com:office:office" xmlns:r="http://schemas.openxmlformats.org/officeDocument/2006/relationships" xmlns:m="http://schemas.openxmlformats.org/officeDocument/2006/math" xmlns:v="urn:schemas-microsoft-com:vml" xmlns:wp14="http://schemas.microsoft.com/office/word/2010/wordprocessingDrawing" xmlns:wp="http://schemas.openxmlformats.org/drawingml/2006/wordprocessingDrawing" xmlns:w10="urn:schemas-microsoft-com:office:word" xmlns:w="http://schemas.openxmlformats.org/wordprocessingml/2006/main" xmlns:w14="http://schemas.microsoft.com/office/word/2010/wordml" xmlns:w15="http://schemas.microsoft.com/office/word/2012/wordml" xmlns:w16cid="http://schemas.microsoft.com/office/word/2016/wordml/cid" xmlns:w16se="http://schemas.microsoft.com/office/word/2015/wordml/symex" xmlns:wpg="http://schemas.microsoft.com/office/word/2010/wordprocessingGroup" xmlns:wpi="http://schemas.microsoft.com/office/word/2010/wordprocessingInk" xmlns:wne="http://schemas.microsoft.com/office/word/2006/wordml" xmlns:wps="http://schemas.microsoft.com/office/word/2010/wordprocessingShape" mc:Ignorable="w14 w15 w16se w16cid wp14">
+<w:endnotes xmlns:wpc="http://schemas.microsoft.com/office/word/2010/wordprocessingCanvas" xmlns:cx="http://schemas.microsoft.com/office/drawing/2014/chartex" xmlns:cx1="http://schemas.microsoft.com/office/drawing/2015/9/8/chartex" xmlns:cx2="http://schemas.microsoft.com/office/drawing/2015/10/21/chartex" xmlns:cx3="http://schemas.microsoft.com/office/drawing/2016/5/9/chartex" xmlns:cx4="http://schemas.microsoft.com/office/drawing/2016/5/10/chartex" xmlns:cx5="http://schemas.microsoft.com/office/drawing/2016/5/11/chartex" xmlns:cx6="http://schemas.microsoft.com/office/drawing/2016/5/12/chartex" xmlns:cx7="http://schemas.microsoft.com/office/drawing/2016/5/13/chartex" xmlns:cx8="http://schemas.microsoft.com/office/drawing/2016/5/14/chartex" xmlns:mc="http://schemas.openxmlformats.org/markup-compatibility/2006" xmlns:aink="http://schemas.microsoft.com/office/drawing/2016/ink" xmlns:am3d="http://schemas.microsoft.com/office/drawing/2017/model3d" xmlns:o="urn:schemas-microsoft-com:office:office" xmlns:r="http://schemas.openxmlformats.org/officeDocument/2006/relationships" xmlns:m="http://schemas.openxmlformats.org/officeDocument/2006/math" xmlns:v="urn:schemas-microsoft-com:vml" xmlns:wp14="http://schemas.microsoft.com/office/word/2010/wordprocessingDrawing" xmlns:wp="http://schemas.openxmlformats.org/drawingml/2006/wordprocessingDrawing" xmlns:w10="urn:schemas-microsoft-com:office:word" xmlns:w="http://schemas.openxmlformats.org/wordprocessingml/2006/main" xmlns:w14="http://schemas.microsoft.com/office/word/2010/wordml" xmlns:w15="http://schemas.microsoft.com/office/word/2012/wordml" xmlns:w16se="http://schemas.microsoft.com/office/word/2015/wordml/symex" xmlns:wpg="http://schemas.microsoft.com/office/word/2010/wordprocessingGroup" xmlns:wpi="http://schemas.microsoft.com/office/word/2010/wordprocessingInk" xmlns:wne="http://schemas.microsoft.com/office/word/2006/wordml" xmlns:wps="http://schemas.microsoft.com/office/word/2010/wordprocessingShape" mc:Ignorable="w14 w15 w16se wp14">
   <w:endnote w:type="separator" w:id="-1">
     <w:p>
       <w:pPr>
@@ -6034,13 +5934,13 @@
 </file>
 
 <file path=word/footer1.xml><?xml version="1.0" encoding="utf-8"?>
-<w:ftr xmlns:wpc="http://schemas.microsoft.com/office/word/2010/wordprocessingCanvas" xmlns:cx="http://schemas.microsoft.com/office/drawing/2014/chartex" xmlns:cx1="http://schemas.microsoft.com/office/drawing/2015/9/8/chartex" xmlns:cx2="http://schemas.microsoft.com/office/drawing/2015/10/21/chartex" xmlns:cx3="http://schemas.microsoft.com/office/drawing/2016/5/9/chartex" xmlns:cx4="http://schemas.microsoft.com/office/drawing/2016/5/10/chartex" xmlns:cx5="http://schemas.microsoft.com/office/drawing/2016/5/11/chartex" xmlns:cx6="http://schemas.microsoft.com/office/drawing/2016/5/12/chartex" xmlns:cx7="http://schemas.microsoft.com/office/drawing/2016/5/13/chartex" xmlns:cx8="http://schemas.microsoft.com/office/drawing/2016/5/14/chartex" xmlns:mc="http://schemas.openxmlformats.org/markup-compatibility/2006" xmlns:aink="http://schemas.microsoft.com/office/drawing/2016/ink" xmlns:am3d="http://schemas.microsoft.com/office/drawing/2017/model3d" xmlns:o="urn:schemas-microsoft-com:office:office" xmlns:r="http://schemas.openxmlformats.org/officeDocument/2006/relationships" xmlns:m="http://schemas.openxmlformats.org/officeDocument/2006/math" xmlns:v="urn:schemas-microsoft-com:vml" xmlns:wp14="http://schemas.microsoft.com/office/word/2010/wordprocessingDrawing" xmlns:wp="http://schemas.openxmlformats.org/drawingml/2006/wordprocessingDrawing" xmlns:w10="urn:schemas-microsoft-com:office:word" xmlns:w="http://schemas.openxmlformats.org/wordprocessingml/2006/main" xmlns:w14="http://schemas.microsoft.com/office/word/2010/wordml" xmlns:w15="http://schemas.microsoft.com/office/word/2012/wordml" xmlns:w16cid="http://schemas.microsoft.com/office/word/2016/wordml/cid" xmlns:w16se="http://schemas.microsoft.com/office/word/2015/wordml/symex" xmlns:wpg="http://schemas.microsoft.com/office/word/2010/wordprocessingGroup" xmlns:wpi="http://schemas.microsoft.com/office/word/2010/wordprocessingInk" xmlns:wne="http://schemas.microsoft.com/office/word/2006/wordml" xmlns:wps="http://schemas.microsoft.com/office/word/2010/wordprocessingShape" mc:Ignorable="w14 w15 w16se w16cid wp14">
+<w:ftr xmlns:wpc="http://schemas.microsoft.com/office/word/2010/wordprocessingCanvas" xmlns:cx="http://schemas.microsoft.com/office/drawing/2014/chartex" xmlns:cx1="http://schemas.microsoft.com/office/drawing/2015/9/8/chartex" xmlns:cx2="http://schemas.microsoft.com/office/drawing/2015/10/21/chartex" xmlns:cx3="http://schemas.microsoft.com/office/drawing/2016/5/9/chartex" xmlns:cx4="http://schemas.microsoft.com/office/drawing/2016/5/10/chartex" xmlns:cx5="http://schemas.microsoft.com/office/drawing/2016/5/11/chartex" xmlns:cx6="http://schemas.microsoft.com/office/drawing/2016/5/12/chartex" xmlns:cx7="http://schemas.microsoft.com/office/drawing/2016/5/13/chartex" xmlns:cx8="http://schemas.microsoft.com/office/drawing/2016/5/14/chartex" xmlns:mc="http://schemas.openxmlformats.org/markup-compatibility/2006" xmlns:aink="http://schemas.microsoft.com/office/drawing/2016/ink" xmlns:am3d="http://schemas.microsoft.com/office/drawing/2017/model3d" xmlns:o="urn:schemas-microsoft-com:office:office" xmlns:r="http://schemas.openxmlformats.org/officeDocument/2006/relationships" xmlns:m="http://schemas.openxmlformats.org/officeDocument/2006/math" xmlns:v="urn:schemas-microsoft-com:vml" xmlns:wp14="http://schemas.microsoft.com/office/word/2010/wordprocessingDrawing" xmlns:wp="http://schemas.openxmlformats.org/drawingml/2006/wordprocessingDrawing" xmlns:w10="urn:schemas-microsoft-com:office:word" xmlns:w="http://schemas.openxmlformats.org/wordprocessingml/2006/main" xmlns:w14="http://schemas.microsoft.com/office/word/2010/wordml" xmlns:w15="http://schemas.microsoft.com/office/word/2012/wordml" xmlns:w16se="http://schemas.microsoft.com/office/word/2015/wordml/symex" xmlns:wpg="http://schemas.microsoft.com/office/word/2010/wordprocessingGroup" xmlns:wpi="http://schemas.microsoft.com/office/word/2010/wordprocessingInk" xmlns:wne="http://schemas.microsoft.com/office/word/2006/wordml" xmlns:wps="http://schemas.microsoft.com/office/word/2010/wordprocessingShape" mc:Ignorable="w14 w15 w16se wp14">
   <w:p/>
 </w:ftr>
 </file>
 
 <file path=word/footnotes.xml><?xml version="1.0" encoding="utf-8"?>
-<w:footnotes xmlns:wpc="http://schemas.microsoft.com/office/word/2010/wordprocessingCanvas" xmlns:cx="http://schemas.microsoft.com/office/drawing/2014/chartex" xmlns:cx1="http://schemas.microsoft.com/office/drawing/2015/9/8/chartex" xmlns:cx2="http://schemas.microsoft.com/office/drawing/2015/10/21/chartex" xmlns:cx3="http://schemas.microsoft.com/office/drawing/2016/5/9/chartex" xmlns:cx4="http://schemas.microsoft.com/office/drawing/2016/5/10/chartex" xmlns:cx5="http://schemas.microsoft.com/office/drawing/2016/5/11/chartex" xmlns:cx6="http://schemas.microsoft.com/office/drawing/2016/5/12/chartex" xmlns:cx7="http://schemas.microsoft.com/office/drawing/2016/5/13/chartex" xmlns:cx8="http://schemas.microsoft.com/office/drawing/2016/5/14/chartex" xmlns:mc="http://schemas.openxmlformats.org/markup-compatibility/2006" xmlns:aink="http://schemas.microsoft.com/office/drawing/2016/ink" xmlns:am3d="http://schemas.microsoft.com/office/drawing/2017/model3d" xmlns:o="urn:schemas-microsoft-com:office:office" xmlns:r="http://schemas.openxmlformats.org/officeDocument/2006/relationships" xmlns:m="http://schemas.openxmlformats.org/officeDocument/2006/math" xmlns:v="urn:schemas-microsoft-com:vml" xmlns:wp14="http://schemas.microsoft.com/office/word/2010/wordprocessingDrawing" xmlns:wp="http://schemas.openxmlformats.org/drawingml/2006/wordprocessingDrawing" xmlns:w10="urn:schemas-microsoft-com:office:word" xmlns:w="http://schemas.openxmlformats.org/wordprocessingml/2006/main" xmlns:w14="http://schemas.microsoft.com/office/word/2010/wordml" xmlns:w15="http://schemas.microsoft.com/office/word/2012/wordml" xmlns:w16cid="http://schemas.microsoft.com/office/word/2016/wordml/cid" xmlns:w16se="http://schemas.microsoft.com/office/word/2015/wordml/symex" xmlns:wpg="http://schemas.microsoft.com/office/word/2010/wordprocessingGroup" xmlns:wpi="http://schemas.microsoft.com/office/word/2010/wordprocessingInk" xmlns:wne="http://schemas.microsoft.com/office/word/2006/wordml" xmlns:wps="http://schemas.microsoft.com/office/word/2010/wordprocessingShape" mc:Ignorable="w14 w15 w16se w16cid wp14">
+<w:footnotes xmlns:wpc="http://schemas.microsoft.com/office/word/2010/wordprocessingCanvas" xmlns:cx="http://schemas.microsoft.com/office/drawing/2014/chartex" xmlns:cx1="http://schemas.microsoft.com/office/drawing/2015/9/8/chartex" xmlns:cx2="http://schemas.microsoft.com/office/drawing/2015/10/21/chartex" xmlns:cx3="http://schemas.microsoft.com/office/drawing/2016/5/9/chartex" xmlns:cx4="http://schemas.microsoft.com/office/drawing/2016/5/10/chartex" xmlns:cx5="http://schemas.microsoft.com/office/drawing/2016/5/11/chartex" xmlns:cx6="http://schemas.microsoft.com/office/drawing/2016/5/12/chartex" xmlns:cx7="http://schemas.microsoft.com/office/drawing/2016/5/13/chartex" xmlns:cx8="http://schemas.microsoft.com/office/drawing/2016/5/14/chartex" xmlns:mc="http://schemas.openxmlformats.org/markup-compatibility/2006" xmlns:aink="http://schemas.microsoft.com/office/drawing/2016/ink" xmlns:am3d="http://schemas.microsoft.com/office/drawing/2017/model3d" xmlns:o="urn:schemas-microsoft-com:office:office" xmlns:r="http://schemas.openxmlformats.org/officeDocument/2006/relationships" xmlns:m="http://schemas.openxmlformats.org/officeDocument/2006/math" xmlns:v="urn:schemas-microsoft-com:vml" xmlns:wp14="http://schemas.microsoft.com/office/word/2010/wordprocessingDrawing" xmlns:wp="http://schemas.openxmlformats.org/drawingml/2006/wordprocessingDrawing" xmlns:w10="urn:schemas-microsoft-com:office:word" xmlns:w="http://schemas.openxmlformats.org/wordprocessingml/2006/main" xmlns:w14="http://schemas.microsoft.com/office/word/2010/wordml" xmlns:w15="http://schemas.microsoft.com/office/word/2012/wordml" xmlns:w16se="http://schemas.microsoft.com/office/word/2015/wordml/symex" xmlns:wpg="http://schemas.microsoft.com/office/word/2010/wordprocessingGroup" xmlns:wpi="http://schemas.microsoft.com/office/word/2010/wordprocessingInk" xmlns:wne="http://schemas.microsoft.com/office/word/2006/wordml" xmlns:wps="http://schemas.microsoft.com/office/word/2010/wordprocessingShape" mc:Ignorable="w14 w15 w16se wp14">
   <w:footnote w:type="separator" w:id="-1">
     <w:p>
       <w:pPr>
@@ -6065,13 +5965,13 @@
 </file>
 
 <file path=word/header1.xml><?xml version="1.0" encoding="utf-8"?>
-<w:hdr xmlns:wpc="http://schemas.microsoft.com/office/word/2010/wordprocessingCanvas" xmlns:cx="http://schemas.microsoft.com/office/drawing/2014/chartex" xmlns:cx1="http://schemas.microsoft.com/office/drawing/2015/9/8/chartex" xmlns:cx2="http://schemas.microsoft.com/office/drawing/2015/10/21/chartex" xmlns:cx3="http://schemas.microsoft.com/office/drawing/2016/5/9/chartex" xmlns:cx4="http://schemas.microsoft.com/office/drawing/2016/5/10/chartex" xmlns:cx5="http://schemas.microsoft.com/office/drawing/2016/5/11/chartex" xmlns:cx6="http://schemas.microsoft.com/office/drawing/2016/5/12/chartex" xmlns:cx7="http://schemas.microsoft.com/office/drawing/2016/5/13/chartex" xmlns:cx8="http://schemas.microsoft.com/office/drawing/2016/5/14/chartex" xmlns:mc="http://schemas.openxmlformats.org/markup-compatibility/2006" xmlns:aink="http://schemas.microsoft.com/office/drawing/2016/ink" xmlns:am3d="http://schemas.microsoft.com/office/drawing/2017/model3d" xmlns:o="urn:schemas-microsoft-com:office:office" xmlns:r="http://schemas.openxmlformats.org/officeDocument/2006/relationships" xmlns:m="http://schemas.openxmlformats.org/officeDocument/2006/math" xmlns:v="urn:schemas-microsoft-com:vml" xmlns:wp14="http://schemas.microsoft.com/office/word/2010/wordprocessingDrawing" xmlns:wp="http://schemas.openxmlformats.org/drawingml/2006/wordprocessingDrawing" xmlns:w10="urn:schemas-microsoft-com:office:word" xmlns:w="http://schemas.openxmlformats.org/wordprocessingml/2006/main" xmlns:w14="http://schemas.microsoft.com/office/word/2010/wordml" xmlns:w15="http://schemas.microsoft.com/office/word/2012/wordml" xmlns:w16cid="http://schemas.microsoft.com/office/word/2016/wordml/cid" xmlns:w16se="http://schemas.microsoft.com/office/word/2015/wordml/symex" xmlns:wpg="http://schemas.microsoft.com/office/word/2010/wordprocessingGroup" xmlns:wpi="http://schemas.microsoft.com/office/word/2010/wordprocessingInk" xmlns:wne="http://schemas.microsoft.com/office/word/2006/wordml" xmlns:wps="http://schemas.microsoft.com/office/word/2010/wordprocessingShape" mc:Ignorable="w14 w15 w16se w16cid wp14">
+<w:hdr xmlns:wpc="http://schemas.microsoft.com/office/word/2010/wordprocessingCanvas" xmlns:cx="http://schemas.microsoft.com/office/drawing/2014/chartex" xmlns:cx1="http://schemas.microsoft.com/office/drawing/2015/9/8/chartex" xmlns:cx2="http://schemas.microsoft.com/office/drawing/2015/10/21/chartex" xmlns:cx3="http://schemas.microsoft.com/office/drawing/2016/5/9/chartex" xmlns:cx4="http://schemas.microsoft.com/office/drawing/2016/5/10/chartex" xmlns:cx5="http://schemas.microsoft.com/office/drawing/2016/5/11/chartex" xmlns:cx6="http://schemas.microsoft.com/office/drawing/2016/5/12/chartex" xmlns:cx7="http://schemas.microsoft.com/office/drawing/2016/5/13/chartex" xmlns:cx8="http://schemas.microsoft.com/office/drawing/2016/5/14/chartex" xmlns:mc="http://schemas.openxmlformats.org/markup-compatibility/2006" xmlns:aink="http://schemas.microsoft.com/office/drawing/2016/ink" xmlns:am3d="http://schemas.microsoft.com/office/drawing/2017/model3d" xmlns:o="urn:schemas-microsoft-com:office:office" xmlns:r="http://schemas.openxmlformats.org/officeDocument/2006/relationships" xmlns:m="http://schemas.openxmlformats.org/officeDocument/2006/math" xmlns:v="urn:schemas-microsoft-com:vml" xmlns:wp14="http://schemas.microsoft.com/office/word/2010/wordprocessingDrawing" xmlns:wp="http://schemas.openxmlformats.org/drawingml/2006/wordprocessingDrawing" xmlns:w10="urn:schemas-microsoft-com:office:word" xmlns:w="http://schemas.openxmlformats.org/wordprocessingml/2006/main" xmlns:w14="http://schemas.microsoft.com/office/word/2010/wordml" xmlns:w15="http://schemas.microsoft.com/office/word/2012/wordml" xmlns:w16se="http://schemas.microsoft.com/office/word/2015/wordml/symex" xmlns:wpg="http://schemas.microsoft.com/office/word/2010/wordprocessingGroup" xmlns:wpi="http://schemas.microsoft.com/office/word/2010/wordprocessingInk" xmlns:wne="http://schemas.microsoft.com/office/word/2006/wordml" xmlns:wps="http://schemas.microsoft.com/office/word/2010/wordprocessingShape" mc:Ignorable="w14 w15 w16se wp14">
   <w:p/>
 </w:hdr>
 </file>
 
 <file path=word/numbering.xml><?xml version="1.0" encoding="utf-8"?>
-<w:numbering xmlns:wpc="http://schemas.microsoft.com/office/word/2010/wordprocessingCanvas" xmlns:cx="http://schemas.microsoft.com/office/drawing/2014/chartex" xmlns:cx1="http://schemas.microsoft.com/office/drawing/2015/9/8/chartex" xmlns:cx2="http://schemas.microsoft.com/office/drawing/2015/10/21/chartex" xmlns:cx3="http://schemas.microsoft.com/office/drawing/2016/5/9/chartex" xmlns:cx4="http://schemas.microsoft.com/office/drawing/2016/5/10/chartex" xmlns:cx5="http://schemas.microsoft.com/office/drawing/2016/5/11/chartex" xmlns:cx6="http://schemas.microsoft.com/office/drawing/2016/5/12/chartex" xmlns:cx7="http://schemas.microsoft.com/office/drawing/2016/5/13/chartex" xmlns:cx8="http://schemas.microsoft.com/office/drawing/2016/5/14/chartex" xmlns:mc="http://schemas.openxmlformats.org/markup-compatibility/2006" xmlns:aink="http://schemas.microsoft.com/office/drawing/2016/ink" xmlns:am3d="http://schemas.microsoft.com/office/drawing/2017/model3d" xmlns:o="urn:schemas-microsoft-com:office:office" xmlns:r="http://schemas.openxmlformats.org/officeDocument/2006/relationships" xmlns:m="http://schemas.openxmlformats.org/officeDocument/2006/math" xmlns:v="urn:schemas-microsoft-com:vml" xmlns:wp14="http://schemas.microsoft.com/office/word/2010/wordprocessingDrawing" xmlns:wp="http://schemas.openxmlformats.org/drawingml/2006/wordprocessingDrawing" xmlns:w10="urn:schemas-microsoft-com:office:word" xmlns:w="http://schemas.openxmlformats.org/wordprocessingml/2006/main" xmlns:w14="http://schemas.microsoft.com/office/word/2010/wordml" xmlns:w15="http://schemas.microsoft.com/office/word/2012/wordml" xmlns:w16cid="http://schemas.microsoft.com/office/word/2016/wordml/cid" xmlns:w16se="http://schemas.microsoft.com/office/word/2015/wordml/symex" xmlns:wpg="http://schemas.microsoft.com/office/word/2010/wordprocessingGroup" xmlns:wpi="http://schemas.microsoft.com/office/word/2010/wordprocessingInk" xmlns:wne="http://schemas.microsoft.com/office/word/2006/wordml" xmlns:wps="http://schemas.microsoft.com/office/word/2010/wordprocessingShape" mc:Ignorable="w14 w15 w16se w16cid wp14">
+<w:numbering xmlns:wpc="http://schemas.microsoft.com/office/word/2010/wordprocessingCanvas" xmlns:cx="http://schemas.microsoft.com/office/drawing/2014/chartex" xmlns:cx1="http://schemas.microsoft.com/office/drawing/2015/9/8/chartex" xmlns:cx2="http://schemas.microsoft.com/office/drawing/2015/10/21/chartex" xmlns:cx3="http://schemas.microsoft.com/office/drawing/2016/5/9/chartex" xmlns:cx4="http://schemas.microsoft.com/office/drawing/2016/5/10/chartex" xmlns:cx5="http://schemas.microsoft.com/office/drawing/2016/5/11/chartex" xmlns:cx6="http://schemas.microsoft.com/office/drawing/2016/5/12/chartex" xmlns:cx7="http://schemas.microsoft.com/office/drawing/2016/5/13/chartex" xmlns:cx8="http://schemas.microsoft.com/office/drawing/2016/5/14/chartex" xmlns:mc="http://schemas.openxmlformats.org/markup-compatibility/2006" xmlns:aink="http://schemas.microsoft.com/office/drawing/2016/ink" xmlns:am3d="http://schemas.microsoft.com/office/drawing/2017/model3d" xmlns:o="urn:schemas-microsoft-com:office:office" xmlns:r="http://schemas.openxmlformats.org/officeDocument/2006/relationships" xmlns:m="http://schemas.openxmlformats.org/officeDocument/2006/math" xmlns:v="urn:schemas-microsoft-com:vml" xmlns:wp14="http://schemas.microsoft.com/office/word/2010/wordprocessingDrawing" xmlns:wp="http://schemas.openxmlformats.org/drawingml/2006/wordprocessingDrawing" xmlns:w10="urn:schemas-microsoft-com:office:word" xmlns:w="http://schemas.openxmlformats.org/wordprocessingml/2006/main" xmlns:w14="http://schemas.microsoft.com/office/word/2010/wordml" xmlns:w15="http://schemas.microsoft.com/office/word/2012/wordml" xmlns:w16se="http://schemas.microsoft.com/office/word/2015/wordml/symex" xmlns:wpg="http://schemas.microsoft.com/office/word/2010/wordprocessingGroup" xmlns:wpi="http://schemas.microsoft.com/office/word/2010/wordprocessingInk" xmlns:wne="http://schemas.microsoft.com/office/word/2006/wordml" xmlns:wps="http://schemas.microsoft.com/office/word/2010/wordprocessingShape" mc:Ignorable="w14 w15 w16se wp14">
   <w:abstractNum w:abstractNumId="0" w15:restartNumberingAfterBreak="0">
     <w:nsid w:val="613C0331"/>
     <w:multiLevelType w:val="multilevel"/>
@@ -6192,7 +6092,7 @@
 </file>
 
 <file path=word/styles.xml><?xml version="1.0" encoding="utf-8"?>
-<w:styles xmlns:mc="http://schemas.openxmlformats.org/markup-compatibility/2006" xmlns:r="http://schemas.openxmlformats.org/officeDocument/2006/relationships" xmlns:w="http://schemas.openxmlformats.org/wordprocessingml/2006/main" xmlns:w14="http://schemas.microsoft.com/office/word/2010/wordml" xmlns:w15="http://schemas.microsoft.com/office/word/2012/wordml" xmlns:w16cid="http://schemas.microsoft.com/office/word/2016/wordml/cid" xmlns:w16se="http://schemas.microsoft.com/office/word/2015/wordml/symex" mc:Ignorable="w14 w15 w16se w16cid">
+<w:styles xmlns:mc="http://schemas.openxmlformats.org/markup-compatibility/2006" xmlns:r="http://schemas.openxmlformats.org/officeDocument/2006/relationships" xmlns:w="http://schemas.openxmlformats.org/wordprocessingml/2006/main" xmlns:w14="http://schemas.microsoft.com/office/word/2010/wordml" xmlns:w15="http://schemas.microsoft.com/office/word/2012/wordml" xmlns:w16se="http://schemas.microsoft.com/office/word/2015/wordml/symex" mc:Ignorable="w14 w15 w16se">
   <w:docDefaults>
     <w:rPrDefault>
       <w:rPr>
@@ -7257,7 +7157,7 @@
 </file>
 
 <file path=customXml/itemProps1.xml><?xml version="1.0" encoding="utf-8"?>
-<ds:datastoreItem xmlns:ds="http://schemas.openxmlformats.org/officeDocument/2006/customXml" ds:itemID="{A29C1A9C-1440-495D-99A1-8F4D40E39EC0}">
+<ds:datastoreItem xmlns:ds="http://schemas.openxmlformats.org/officeDocument/2006/customXml" ds:itemID="{C1FDBB15-32DF-44FD-9160-9EC59A6AE5D5}">
   <ds:schemaRefs>
     <ds:schemaRef ds:uri="http://schemas.openxmlformats.org/officeDocument/2006/bibliography"/>
   </ds:schemaRefs>

</xml_diff>

<commit_message>
Simulate Circuit. Start SPG circuit.
</commit_message>
<xml_diff>
--- a/Lab 2/g21_Lab2_Report.docx
+++ b/Lab 2/g21_Lab2_Report.docx
@@ -151,8 +151,6 @@
         </w:rPr>
       </w:sdtEndPr>
       <w:sdtContent>
-        <w:bookmarkStart w:id="0" w:name="_GoBack" w:displacedByCustomXml="prev"/>
-        <w:bookmarkEnd w:id="0" w:displacedByCustomXml="prev"/>
         <w:p>
           <w:pPr>
             <w:pStyle w:val="TOCHeading"/>
@@ -635,7 +633,21 @@
                 <w:rStyle w:val="Hyperlink"/>
                 <w:noProof/>
               </w:rPr>
-              <w:t>g21_pop_enable</w:t>
+              <w:t>g21_pop_e</w:t>
+            </w:r>
+            <w:r>
+              <w:rPr>
+                <w:rStyle w:val="Hyperlink"/>
+                <w:noProof/>
+              </w:rPr>
+              <w:t>n</w:t>
+            </w:r>
+            <w:r>
+              <w:rPr>
+                <w:rStyle w:val="Hyperlink"/>
+                <w:noProof/>
+              </w:rPr>
+              <w:t>able</w:t>
             </w:r>
             <w:r>
               <w:rPr>
@@ -2154,9 +2166,9 @@
           <w:szCs w:val="28"/>
         </w:rPr>
       </w:pPr>
-      <w:bookmarkStart w:id="1" w:name="_xvkgp4d4tnup" w:colFirst="0" w:colLast="0"/>
-      <w:bookmarkStart w:id="2" w:name="_Toc496824829"/>
-      <w:bookmarkEnd w:id="1"/>
+      <w:bookmarkStart w:id="0" w:name="_xvkgp4d4tnup" w:colFirst="0" w:colLast="0"/>
+      <w:bookmarkStart w:id="1" w:name="_Toc496824829"/>
+      <w:bookmarkEnd w:id="0"/>
       <w:r>
         <w:rPr>
           <w:sz w:val="28"/>
@@ -2164,7 +2176,7 @@
         </w:rPr>
         <w:t>Introduction</w:t>
       </w:r>
-      <w:bookmarkEnd w:id="2"/>
+      <w:bookmarkEnd w:id="1"/>
     </w:p>
     <w:p>
       <w:pPr>
@@ -2245,8 +2257,8 @@
           <w:szCs w:val="32"/>
         </w:rPr>
       </w:pPr>
-      <w:bookmarkStart w:id="3" w:name="_18h1tm27usrl" w:colFirst="0" w:colLast="0"/>
-      <w:bookmarkEnd w:id="3"/>
+      <w:bookmarkStart w:id="2" w:name="_18h1tm27usrl" w:colFirst="0" w:colLast="0"/>
+      <w:bookmarkEnd w:id="2"/>
       <w:r>
         <w:rPr>
           <w:sz w:val="28"/>
@@ -2278,7 +2290,7 @@
           <w:szCs w:val="32"/>
         </w:rPr>
       </w:pPr>
-      <w:bookmarkStart w:id="4" w:name="_Toc496824830"/>
+      <w:bookmarkStart w:id="3" w:name="_Toc496824830"/>
       <w:r>
         <w:rPr>
           <w:sz w:val="32"/>
@@ -2287,7 +2299,7 @@
         <w:lastRenderedPageBreak/>
         <w:t>g21-RANDU</w:t>
       </w:r>
-      <w:bookmarkEnd w:id="4"/>
+      <w:bookmarkEnd w:id="3"/>
     </w:p>
     <w:p>
       <w:pPr>
@@ -2298,9 +2310,9 @@
           <w:szCs w:val="24"/>
         </w:rPr>
       </w:pPr>
-      <w:bookmarkStart w:id="5" w:name="_s47jj72x0e5f" w:colFirst="0" w:colLast="0"/>
-      <w:bookmarkStart w:id="6" w:name="_Toc496824831"/>
-      <w:bookmarkEnd w:id="5"/>
+      <w:bookmarkStart w:id="4" w:name="_s47jj72x0e5f" w:colFirst="0" w:colLast="0"/>
+      <w:bookmarkStart w:id="5" w:name="_Toc496824831"/>
+      <w:bookmarkEnd w:id="4"/>
       <w:r>
         <w:rPr>
           <w:b/>
@@ -2309,7 +2321,7 @@
         </w:rPr>
         <w:t>Circuit Function</w:t>
       </w:r>
-      <w:bookmarkEnd w:id="6"/>
+      <w:bookmarkEnd w:id="5"/>
       <w:r>
         <w:rPr>
           <w:b/>
@@ -2816,9 +2828,9 @@
           <w:szCs w:val="24"/>
         </w:rPr>
       </w:pPr>
-      <w:bookmarkStart w:id="7" w:name="_6vlgwobqia4r" w:colFirst="0" w:colLast="0"/>
-      <w:bookmarkStart w:id="8" w:name="_Toc496824832"/>
-      <w:bookmarkEnd w:id="7"/>
+      <w:bookmarkStart w:id="6" w:name="_6vlgwobqia4r" w:colFirst="0" w:colLast="0"/>
+      <w:bookmarkStart w:id="7" w:name="_Toc496824832"/>
+      <w:bookmarkEnd w:id="6"/>
       <w:r>
         <w:rPr>
           <w:b/>
@@ -2827,7 +2839,7 @@
         </w:rPr>
         <w:t>Circuit Design</w:t>
       </w:r>
-      <w:bookmarkEnd w:id="8"/>
+      <w:bookmarkEnd w:id="7"/>
     </w:p>
     <w:p>
       <w:pPr>
@@ -2994,14 +3006,7 @@
             <w:rFonts w:ascii="Cambria Math" w:hAnsi="Cambria Math"/>
             <w:szCs w:val="24"/>
           </w:rPr>
-          <m:t xml:space="preserve"> </m:t>
-        </m:r>
-        <m:r>
-          <w:rPr>
-            <w:rFonts w:ascii="Cambria Math" w:hAnsi="Cambria Math"/>
-            <w:szCs w:val="24"/>
-          </w:rPr>
-          <m:t xml:space="preserve">65539 = </m:t>
+          <m:t xml:space="preserve"> 65539 = </m:t>
         </m:r>
         <m:sSup>
           <m:sSupPr>
@@ -3267,39 +3272,26 @@
         <w:pStyle w:val="Caption"/>
         <w:jc w:val="center"/>
       </w:pPr>
-      <w:bookmarkStart w:id="9" w:name="_Ref496473511"/>
-      <w:bookmarkStart w:id="10" w:name="_Ref496472248"/>
-      <w:bookmarkStart w:id="11" w:name="_Toc496473902"/>
+      <w:bookmarkStart w:id="8" w:name="_Ref496473511"/>
+      <w:bookmarkStart w:id="9" w:name="_Ref496472248"/>
+      <w:bookmarkStart w:id="10" w:name="_Toc496473902"/>
       <w:r>
         <w:t xml:space="preserve">Figure </w:t>
       </w:r>
-      <w:r>
-        <w:fldChar w:fldCharType="begin"/>
-      </w:r>
-      <w:r>
-        <w:instrText xml:space="preserve"> SEQ Figure \* ARABIC </w:instrText>
-      </w:r>
-      <w:r>
-        <w:fldChar w:fldCharType="separate"/>
-      </w:r>
-      <w:r>
-        <w:rPr>
-          <w:noProof/>
-        </w:rPr>
-        <w:t>1</w:t>
-      </w:r>
-      <w:r>
-        <w:rPr>
-          <w:noProof/>
-        </w:rPr>
-        <w:fldChar w:fldCharType="end"/>
+      <w:fldSimple w:instr=" SEQ Figure \* ARABIC ">
+        <w:r>
+          <w:rPr>
+            <w:noProof/>
+          </w:rPr>
+          <w:t>1</w:t>
+        </w:r>
+      </w:fldSimple>
+      <w:bookmarkEnd w:id="8"/>
+      <w:r>
+        <w:t xml:space="preserve"> g21_RANDU Block Diagram</w:t>
       </w:r>
       <w:bookmarkEnd w:id="9"/>
-      <w:r>
-        <w:t xml:space="preserve"> g21_RANDU Block Diagram</w:t>
-      </w:r>
       <w:bookmarkEnd w:id="10"/>
-      <w:bookmarkEnd w:id="11"/>
     </w:p>
     <w:p>
       <w:pPr>
@@ -3310,9 +3302,9 @@
           <w:szCs w:val="24"/>
         </w:rPr>
       </w:pPr>
-      <w:bookmarkStart w:id="12" w:name="_d8ud4rhrpqe" w:colFirst="0" w:colLast="0"/>
-      <w:bookmarkStart w:id="13" w:name="_Toc496824833"/>
-      <w:bookmarkEnd w:id="12"/>
+      <w:bookmarkStart w:id="11" w:name="_d8ud4rhrpqe" w:colFirst="0" w:colLast="0"/>
+      <w:bookmarkStart w:id="12" w:name="_Toc496824833"/>
+      <w:bookmarkEnd w:id="11"/>
       <w:r>
         <w:rPr>
           <w:b/>
@@ -3322,7 +3314,7 @@
         <w:lastRenderedPageBreak/>
         <w:t>Schematic</w:t>
       </w:r>
-      <w:bookmarkEnd w:id="13"/>
+      <w:bookmarkEnd w:id="12"/>
     </w:p>
     <w:p>
       <w:pPr>
@@ -3374,35 +3366,22 @@
         <w:pStyle w:val="Caption"/>
         <w:jc w:val="center"/>
       </w:pPr>
-      <w:bookmarkStart w:id="14" w:name="_Toc496473903"/>
+      <w:bookmarkStart w:id="13" w:name="_Toc496473903"/>
       <w:r>
         <w:t xml:space="preserve">Figure </w:t>
       </w:r>
-      <w:r>
-        <w:fldChar w:fldCharType="begin"/>
-      </w:r>
-      <w:r>
-        <w:instrText xml:space="preserve"> SEQ Figure \* ARABIC </w:instrText>
-      </w:r>
-      <w:r>
-        <w:fldChar w:fldCharType="separate"/>
-      </w:r>
-      <w:r>
-        <w:rPr>
-          <w:noProof/>
-        </w:rPr>
-        <w:t>2</w:t>
-      </w:r>
-      <w:r>
-        <w:rPr>
-          <w:noProof/>
-        </w:rPr>
-        <w:fldChar w:fldCharType="end"/>
-      </w:r>
+      <w:fldSimple w:instr=" SEQ Figure \* ARABIC ">
+        <w:r>
+          <w:rPr>
+            <w:noProof/>
+          </w:rPr>
+          <w:t>2</w:t>
+        </w:r>
+      </w:fldSimple>
       <w:r>
         <w:t xml:space="preserve"> g21_RANDU schematic generated from VHDL file</w:t>
       </w:r>
-      <w:bookmarkEnd w:id="14"/>
+      <w:bookmarkEnd w:id="13"/>
     </w:p>
     <w:p>
       <w:pPr>
@@ -3420,9 +3399,9 @@
           <w:szCs w:val="24"/>
         </w:rPr>
       </w:pPr>
-      <w:bookmarkStart w:id="15" w:name="_nq54abmof0pu" w:colFirst="0" w:colLast="0"/>
-      <w:bookmarkStart w:id="16" w:name="_Toc496824834"/>
-      <w:bookmarkEnd w:id="15"/>
+      <w:bookmarkStart w:id="14" w:name="_nq54abmof0pu" w:colFirst="0" w:colLast="0"/>
+      <w:bookmarkStart w:id="15" w:name="_Toc496824834"/>
+      <w:bookmarkEnd w:id="14"/>
       <w:r>
         <w:rPr>
           <w:b/>
@@ -3431,7 +3410,7 @@
         </w:rPr>
         <w:t>Simulation and Discussion</w:t>
       </w:r>
-      <w:bookmarkEnd w:id="16"/>
+      <w:bookmarkEnd w:id="15"/>
     </w:p>
     <w:p>
       <w:pPr>
@@ -3820,32 +3799,19 @@
         <w:pStyle w:val="Caption"/>
         <w:jc w:val="center"/>
       </w:pPr>
-      <w:bookmarkStart w:id="17" w:name="_Ref496472516"/>
-      <w:bookmarkStart w:id="18" w:name="_Toc496473904"/>
+      <w:bookmarkStart w:id="16" w:name="_Ref496472516"/>
+      <w:bookmarkStart w:id="17" w:name="_Toc496473904"/>
       <w:r>
         <w:t xml:space="preserve">Figure </w:t>
       </w:r>
-      <w:r>
-        <w:fldChar w:fldCharType="begin"/>
-      </w:r>
-      <w:r>
-        <w:instrText xml:space="preserve"> SEQ Figure \* ARABIC </w:instrText>
-      </w:r>
-      <w:r>
-        <w:fldChar w:fldCharType="separate"/>
-      </w:r>
-      <w:r>
-        <w:rPr>
-          <w:noProof/>
-        </w:rPr>
-        <w:t>3</w:t>
-      </w:r>
-      <w:r>
-        <w:rPr>
-          <w:noProof/>
-        </w:rPr>
-        <w:fldChar w:fldCharType="end"/>
-      </w:r>
+      <w:fldSimple w:instr=" SEQ Figure \* ARABIC ">
+        <w:r>
+          <w:rPr>
+            <w:noProof/>
+          </w:rPr>
+          <w:t>3</w:t>
+        </w:r>
+      </w:fldSimple>
       <w:r>
         <w:t xml:space="preserve"> g21_RANDU function</w:t>
       </w:r>
@@ -3855,8 +3821,8 @@
       <w:r>
         <w:t xml:space="preserve"> simulation results</w:t>
       </w:r>
+      <w:bookmarkEnd w:id="16"/>
       <w:bookmarkEnd w:id="17"/>
-      <w:bookmarkEnd w:id="18"/>
     </w:p>
     <w:p>
       <w:pPr>
@@ -3865,8 +3831,8 @@
           <w:szCs w:val="32"/>
         </w:rPr>
       </w:pPr>
-      <w:bookmarkStart w:id="19" w:name="_5qlhybz6rn9k" w:colFirst="0" w:colLast="0"/>
-      <w:bookmarkEnd w:id="19"/>
+      <w:bookmarkStart w:id="18" w:name="_5qlhybz6rn9k" w:colFirst="0" w:colLast="0"/>
+      <w:bookmarkEnd w:id="18"/>
       <w:r>
         <w:rPr>
           <w:sz w:val="32"/>
@@ -3883,7 +3849,9 @@
           <w:szCs w:val="32"/>
         </w:rPr>
       </w:pPr>
-      <w:bookmarkStart w:id="20" w:name="_Toc496824835"/>
+      <w:bookmarkStart w:id="19" w:name="_Toc496824835"/>
+      <w:bookmarkStart w:id="20" w:name="_GoBack"/>
+      <w:bookmarkEnd w:id="20"/>
       <w:r>
         <w:rPr>
           <w:sz w:val="32"/>
@@ -3892,7 +3860,7 @@
         <w:lastRenderedPageBreak/>
         <w:t>g21_pop_enable</w:t>
       </w:r>
-      <w:bookmarkEnd w:id="20"/>
+      <w:bookmarkEnd w:id="19"/>
     </w:p>
     <w:p>
       <w:pPr>
@@ -4571,27 +4539,14 @@
       <w:r>
         <w:t xml:space="preserve">Figure </w:t>
       </w:r>
-      <w:r>
-        <w:fldChar w:fldCharType="begin"/>
-      </w:r>
-      <w:r>
-        <w:instrText xml:space="preserve"> SEQ Figure \* ARABIC </w:instrText>
-      </w:r>
-      <w:r>
-        <w:fldChar w:fldCharType="separate"/>
-      </w:r>
-      <w:r>
-        <w:rPr>
-          <w:noProof/>
-        </w:rPr>
-        <w:t>4</w:t>
-      </w:r>
-      <w:r>
-        <w:rPr>
-          <w:noProof/>
-        </w:rPr>
-        <w:fldChar w:fldCharType="end"/>
-      </w:r>
+      <w:fldSimple w:instr=" SEQ Figure \* ARABIC ">
+        <w:r>
+          <w:rPr>
+            <w:noProof/>
+          </w:rPr>
+          <w:t>4</w:t>
+        </w:r>
+      </w:fldSimple>
       <w:r>
         <w:t xml:space="preserve"> g21_pop_enable schematic generated from VHDL file</w:t>
       </w:r>
@@ -4732,27 +4687,14 @@
       <w:r>
         <w:t xml:space="preserve">Figure </w:t>
       </w:r>
-      <w:r>
-        <w:fldChar w:fldCharType="begin"/>
-      </w:r>
-      <w:r>
-        <w:instrText xml:space="preserve"> SEQ Figure \* ARABIC </w:instrText>
-      </w:r>
-      <w:r>
-        <w:fldChar w:fldCharType="separate"/>
-      </w:r>
-      <w:r>
-        <w:rPr>
-          <w:noProof/>
-        </w:rPr>
-        <w:t>5</w:t>
-      </w:r>
-      <w:r>
-        <w:rPr>
-          <w:noProof/>
-        </w:rPr>
-        <w:fldChar w:fldCharType="end"/>
-      </w:r>
+      <w:fldSimple w:instr=" SEQ Figure \* ARABIC ">
+        <w:r>
+          <w:rPr>
+            <w:noProof/>
+          </w:rPr>
+          <w:t>5</w:t>
+        </w:r>
+      </w:fldSimple>
       <w:r>
         <w:t xml:space="preserve"> g21_pop_enable functional simulation results</w:t>
       </w:r>
@@ -5358,27 +5300,14 @@
       <w:r>
         <w:t xml:space="preserve">Figure </w:t>
       </w:r>
-      <w:r>
-        <w:fldChar w:fldCharType="begin"/>
-      </w:r>
-      <w:r>
-        <w:instrText xml:space="preserve"> SEQ Figure \* ARABIC </w:instrText>
-      </w:r>
-      <w:r>
-        <w:fldChar w:fldCharType="separate"/>
-      </w:r>
-      <w:r>
-        <w:rPr>
-          <w:noProof/>
-        </w:rPr>
-        <w:t>6</w:t>
-      </w:r>
-      <w:r>
-        <w:rPr>
-          <w:noProof/>
-        </w:rPr>
-        <w:fldChar w:fldCharType="end"/>
-      </w:r>
+      <w:fldSimple w:instr=" SEQ Figure \* ARABIC ">
+        <w:r>
+          <w:rPr>
+            <w:noProof/>
+          </w:rPr>
+          <w:t>6</w:t>
+        </w:r>
+      </w:fldSimple>
       <w:bookmarkEnd w:id="36"/>
       <w:r>
         <w:t xml:space="preserve"> Seven</w:t>
@@ -5457,27 +5386,14 @@
       <w:r>
         <w:t xml:space="preserve">Figure </w:t>
       </w:r>
-      <w:r>
-        <w:fldChar w:fldCharType="begin"/>
-      </w:r>
-      <w:r>
-        <w:instrText xml:space="preserve"> SEQ Figure \* ARABIC </w:instrText>
-      </w:r>
-      <w:r>
-        <w:fldChar w:fldCharType="separate"/>
-      </w:r>
-      <w:r>
-        <w:rPr>
-          <w:noProof/>
-        </w:rPr>
-        <w:t>7</w:t>
-      </w:r>
-      <w:r>
-        <w:rPr>
-          <w:noProof/>
-        </w:rPr>
-        <w:fldChar w:fldCharType="end"/>
-      </w:r>
+      <w:fldSimple w:instr=" SEQ Figure \* ARABIC ">
+        <w:r>
+          <w:rPr>
+            <w:noProof/>
+          </w:rPr>
+          <w:t>7</w:t>
+        </w:r>
+      </w:fldSimple>
       <w:r>
         <w:t xml:space="preserve"> </w:t>
       </w:r>
@@ -5677,27 +5593,14 @@
       <w:r>
         <w:t xml:space="preserve">Figure </w:t>
       </w:r>
-      <w:r>
-        <w:fldChar w:fldCharType="begin"/>
-      </w:r>
-      <w:r>
-        <w:instrText xml:space="preserve"> SEQ Figure \* ARABIC </w:instrText>
-      </w:r>
-      <w:r>
-        <w:fldChar w:fldCharType="separate"/>
-      </w:r>
-      <w:r>
-        <w:rPr>
-          <w:noProof/>
-        </w:rPr>
-        <w:t>8</w:t>
-      </w:r>
-      <w:r>
-        <w:rPr>
-          <w:noProof/>
-        </w:rPr>
-        <w:fldChar w:fldCharType="end"/>
-      </w:r>
+      <w:fldSimple w:instr=" SEQ Figure \* ARABIC ">
+        <w:r>
+          <w:rPr>
+            <w:noProof/>
+          </w:rPr>
+          <w:t>8</w:t>
+        </w:r>
+      </w:fldSimple>
       <w:r>
         <w:t xml:space="preserve"> g21_7_segment_decoder schematic generated from VHDL file</w:t>
       </w:r>
@@ -5843,27 +5746,14 @@
       <w:r>
         <w:t xml:space="preserve">Figure </w:t>
       </w:r>
-      <w:r>
-        <w:fldChar w:fldCharType="begin"/>
-      </w:r>
-      <w:r>
-        <w:instrText xml:space="preserve"> SEQ Figure \* ARABIC </w:instrText>
-      </w:r>
-      <w:r>
-        <w:fldChar w:fldCharType="separate"/>
-      </w:r>
-      <w:r>
-        <w:rPr>
-          <w:noProof/>
-        </w:rPr>
-        <w:t>9</w:t>
-      </w:r>
-      <w:r>
-        <w:rPr>
-          <w:noProof/>
-        </w:rPr>
-        <w:fldChar w:fldCharType="end"/>
-      </w:r>
+      <w:fldSimple w:instr=" SEQ Figure \* ARABIC ">
+        <w:r>
+          <w:rPr>
+            <w:noProof/>
+          </w:rPr>
+          <w:t>9</w:t>
+        </w:r>
+      </w:fldSimple>
       <w:r>
         <w:t xml:space="preserve"> g21_7_segment_decoder functional simulation results</w:t>
       </w:r>
@@ -7397,7 +7287,7 @@
 </file>
 
 <file path=customXml/itemProps1.xml><?xml version="1.0" encoding="utf-8"?>
-<ds:datastoreItem xmlns:ds="http://schemas.openxmlformats.org/officeDocument/2006/customXml" ds:itemID="{A43B8E4D-D227-4A11-8864-ED2461CFF542}">
+<ds:datastoreItem xmlns:ds="http://schemas.openxmlformats.org/officeDocument/2006/customXml" ds:itemID="{30468BF3-E4BA-463D-9CB9-EE86779E27D5}">
   <ds:schemaRefs>
     <ds:schemaRef ds:uri="http://schemas.openxmlformats.org/officeDocument/2006/bibliography"/>
   </ds:schemaRefs>

</xml_diff>